<commit_message>
adding all use cases, sg
</commit_message>
<xml_diff>
--- a/Documentation/Description.docx
+++ b/Documentation/Description.docx
@@ -780,7 +780,11 @@
         </w:drawing>
       </w:r>
     </w:p>
-    <w:p/>
+    <w:p>
+      <w:pPr>
+        <w:jc w:val="both"/>
+      </w:pPr>
+    </w:p>
     <w:p>
       <w:pPr>
         <w:jc w:val="both"/>
@@ -1067,11 +1071,834 @@
       <w:pPr>
         <w:jc w:val="both"/>
         <w:rPr>
-          <w:b/>
-        </w:rPr>
+          <w:i/>
+        </w:rPr>
+      </w:pPr>
+      <w:r>
+        <w:t xml:space="preserve">Use Case 1.2 </w:t>
+      </w:r>
+      <w:r>
+        <w:tab/>
+      </w:r>
+      <w:r>
+        <w:tab/>
+      </w:r>
+      <w:r>
+        <w:tab/>
+      </w:r>
+      <w:r>
+        <w:tab/>
+      </w:r>
+      <w:r>
+        <w:rPr>
+          <w:u w:val="single"/>
+        </w:rPr>
+        <w:t>Update</w:t>
+      </w:r>
+      <w:r>
+        <w:rPr>
+          <w:u w:val="single"/>
+        </w:rPr>
+        <w:t xml:space="preserve"> Account</w:t>
+      </w:r>
+    </w:p>
+    <w:p>
+      <w:pPr>
+        <w:jc w:val="both"/>
+      </w:pPr>
+    </w:p>
+    <w:p>
+      <w:pPr>
+        <w:jc w:val="both"/>
+      </w:pPr>
+      <w:r>
+        <w:t>Primary Actor: User, Admin</w:t>
+      </w:r>
+    </w:p>
+    <w:p>
+      <w:pPr>
+        <w:jc w:val="both"/>
+      </w:pPr>
+      <w:r>
+        <w:t>Preconditions: User has an account.</w:t>
+      </w:r>
+    </w:p>
+    <w:p>
+      <w:pPr>
+        <w:jc w:val="both"/>
+      </w:pPr>
+    </w:p>
+    <w:p>
+      <w:pPr>
+        <w:jc w:val="both"/>
+      </w:pPr>
+      <w:r>
+        <w:t>Basic Flow of Events:</w:t>
+      </w:r>
+    </w:p>
+    <w:p>
+      <w:pPr>
+        <w:pStyle w:val="ListParagraph"/>
+        <w:numPr>
+          <w:ilvl w:val="0"/>
+          <w:numId w:val="3"/>
+        </w:numPr>
+        <w:jc w:val="both"/>
+      </w:pPr>
+      <w:r>
+        <w:t xml:space="preserve">User </w:t>
+      </w:r>
+      <w:r>
+        <w:t>Logs into system</w:t>
+      </w:r>
+    </w:p>
+    <w:p>
+      <w:pPr>
+        <w:pStyle w:val="ListParagraph"/>
+        <w:numPr>
+          <w:ilvl w:val="0"/>
+          <w:numId w:val="3"/>
+        </w:numPr>
+        <w:jc w:val="both"/>
+      </w:pPr>
+      <w:r>
+        <w:t>Software Presents Home Activity Screen</w:t>
+      </w:r>
+    </w:p>
+    <w:p>
+      <w:pPr>
+        <w:pStyle w:val="ListParagraph"/>
+        <w:numPr>
+          <w:ilvl w:val="0"/>
+          <w:numId w:val="3"/>
+        </w:numPr>
+        <w:jc w:val="both"/>
+      </w:pPr>
+      <w:r>
+        <w:t>User Selects Add Server</w:t>
+      </w:r>
+    </w:p>
+    <w:p>
+      <w:pPr>
+        <w:pStyle w:val="ListParagraph"/>
+        <w:numPr>
+          <w:ilvl w:val="0"/>
+          <w:numId w:val="3"/>
+        </w:numPr>
+        <w:jc w:val="both"/>
+      </w:pPr>
+      <w:r>
+        <w:t>User selects servers and configures options</w:t>
+      </w:r>
+    </w:p>
+    <w:p>
+      <w:pPr>
+        <w:pStyle w:val="ListParagraph"/>
+        <w:numPr>
+          <w:ilvl w:val="0"/>
+          <w:numId w:val="3"/>
+        </w:numPr>
+        <w:jc w:val="both"/>
+      </w:pPr>
+      <w:r>
+        <w:t xml:space="preserve">Software adds server as configured to account </w:t>
+      </w:r>
+    </w:p>
+    <w:p>
+      <w:pPr>
+        <w:pStyle w:val="ListParagraph"/>
+        <w:numPr>
+          <w:ilvl w:val="0"/>
+          <w:numId w:val="3"/>
+        </w:numPr>
+        <w:jc w:val="both"/>
+      </w:pPr>
+      <w:r>
+        <w:t xml:space="preserve">Software </w:t>
+      </w:r>
+      <w:r>
+        <w:rPr>
+          <w:u w:val="single"/>
+        </w:rPr>
+        <w:t>Notify</w:t>
+      </w:r>
+      <w:r>
+        <w:t xml:space="preserve"> admin </w:t>
+      </w:r>
+    </w:p>
+    <w:p>
+      <w:pPr>
+        <w:jc w:val="both"/>
+      </w:pPr>
+    </w:p>
+    <w:p>
+      <w:pPr>
+        <w:jc w:val="both"/>
+      </w:pPr>
+      <w:r>
+        <w:t>Alternative Flows:</w:t>
+      </w:r>
+    </w:p>
+    <w:p>
+      <w:pPr>
+        <w:ind w:firstLine="720"/>
+        <w:jc w:val="both"/>
+      </w:pPr>
+      <w:r>
+        <w:t>3</w:t>
+      </w:r>
+      <w:r>
+        <w:t xml:space="preserve">a. Customer </w:t>
+      </w:r>
+      <w:r>
+        <w:t>selects update account information</w:t>
+      </w:r>
+    </w:p>
+    <w:p>
+      <w:pPr>
+        <w:jc w:val="both"/>
+      </w:pPr>
+      <w:r>
+        <w:tab/>
+      </w:r>
+      <w:r>
+        <w:tab/>
+        <w:t>3</w:t>
+      </w:r>
+      <w:r>
+        <w:t xml:space="preserve">a1. Software </w:t>
+      </w:r>
+      <w:r>
+        <w:t>shows customer information activity screen</w:t>
+      </w:r>
+    </w:p>
+    <w:p>
+      <w:pPr>
+        <w:jc w:val="both"/>
+      </w:pPr>
+      <w:r>
+        <w:tab/>
+      </w:r>
+      <w:r>
+        <w:tab/>
+        <w:t>3a2. Customer Updates information and clicks done</w:t>
+      </w:r>
+    </w:p>
+    <w:p>
+      <w:pPr>
+        <w:jc w:val="both"/>
+      </w:pPr>
+      <w:r>
+        <w:tab/>
+      </w:r>
+      <w:r>
+        <w:tab/>
+        <w:t>3a3. Software Updates Account object</w:t>
+      </w:r>
+    </w:p>
+    <w:p>
+      <w:pPr>
+        <w:jc w:val="both"/>
+      </w:pPr>
+      <w:r>
+        <w:tab/>
+      </w:r>
+      <w:r>
+        <w:tab/>
+        <w:t xml:space="preserve">3a4. Software presents home activity screen </w:t>
+      </w:r>
+    </w:p>
+    <w:p>
+      <w:pPr>
+        <w:jc w:val="both"/>
+      </w:pPr>
+      <w:r>
+        <w:tab/>
+      </w:r>
+      <w:r>
+        <w:tab/>
+        <w:t>3a5. Skip steps 4, 5 &amp; 6</w:t>
+      </w:r>
+    </w:p>
+    <w:p>
+      <w:pPr>
+        <w:jc w:val="both"/>
+      </w:pPr>
+      <w:r>
+        <w:tab/>
+      </w:r>
+    </w:p>
+    <w:p>
+      <w:pPr>
+        <w:jc w:val="both"/>
+      </w:pPr>
+    </w:p>
+    <w:p>
+      <w:pPr>
+        <w:jc w:val="both"/>
+      </w:pPr>
+    </w:p>
+    <w:p>
+      <w:pPr>
+        <w:jc w:val="both"/>
+      </w:pPr>
+      <w:r>
+        <w:t xml:space="preserve"> </w:t>
+      </w:r>
+    </w:p>
+    <w:p>
+      <w:pPr>
+        <w:jc w:val="both"/>
+        <w:rPr>
+          <w:i/>
+        </w:rPr>
+      </w:pPr>
+      <w:r>
+        <w:t>Use Case 1.3</w:t>
+      </w:r>
+      <w:r>
+        <w:t xml:space="preserve"> </w:t>
+      </w:r>
+      <w:r>
+        <w:tab/>
+      </w:r>
+      <w:r>
+        <w:tab/>
+      </w:r>
+      <w:r>
+        <w:tab/>
+      </w:r>
+      <w:r>
+        <w:tab/>
+      </w:r>
+      <w:r>
+        <w:rPr>
+          <w:u w:val="single"/>
+        </w:rPr>
+        <w:t>Check Balance</w:t>
+      </w:r>
+    </w:p>
+    <w:p>
+      <w:pPr>
+        <w:jc w:val="both"/>
+      </w:pPr>
+    </w:p>
+    <w:p>
+      <w:pPr>
+        <w:jc w:val="both"/>
+      </w:pPr>
+      <w:r>
+        <w:t>Primary Actor: User</w:t>
+      </w:r>
+    </w:p>
+    <w:p>
+      <w:pPr>
+        <w:jc w:val="both"/>
+      </w:pPr>
+      <w:r>
+        <w:t xml:space="preserve">Preconditions: User </w:t>
+      </w:r>
+      <w:r>
+        <w:t>has an account</w:t>
+      </w:r>
+    </w:p>
+    <w:p>
+      <w:pPr>
+        <w:jc w:val="both"/>
+      </w:pPr>
+    </w:p>
+    <w:p>
+      <w:pPr>
+        <w:jc w:val="both"/>
+      </w:pPr>
+      <w:r>
+        <w:t>Basic Flow of Events:</w:t>
+      </w:r>
+    </w:p>
+    <w:p>
+      <w:pPr>
+        <w:pStyle w:val="ListParagraph"/>
+        <w:numPr>
+          <w:ilvl w:val="0"/>
+          <w:numId w:val="4"/>
+        </w:numPr>
+        <w:jc w:val="both"/>
+      </w:pPr>
+      <w:r>
+        <w:t xml:space="preserve">User </w:t>
+      </w:r>
+      <w:r>
+        <w:t>logs into system</w:t>
+      </w:r>
+    </w:p>
+    <w:p>
+      <w:pPr>
+        <w:pStyle w:val="ListParagraph"/>
+        <w:numPr>
+          <w:ilvl w:val="0"/>
+          <w:numId w:val="4"/>
+        </w:numPr>
+        <w:jc w:val="both"/>
+      </w:pPr>
+      <w:r>
+        <w:t xml:space="preserve">Software </w:t>
+      </w:r>
+      <w:r>
+        <w:t>presents home activity screen</w:t>
+      </w:r>
+    </w:p>
+    <w:p>
+      <w:pPr>
+        <w:jc w:val="both"/>
+      </w:pPr>
+    </w:p>
+    <w:p>
+      <w:pPr>
+        <w:jc w:val="both"/>
+      </w:pPr>
+      <w:r>
+        <w:t>Alternative Flows:</w:t>
+      </w:r>
+    </w:p>
+    <w:p>
+      <w:pPr>
+        <w:jc w:val="both"/>
+      </w:pPr>
+      <w:r>
+        <w:tab/>
+        <w:t>1a. User cannot log into system</w:t>
+      </w:r>
+    </w:p>
+    <w:p>
+      <w:pPr>
+        <w:jc w:val="both"/>
+      </w:pPr>
+      <w:r>
+        <w:tab/>
+      </w:r>
+      <w:r>
+        <w:tab/>
+        <w:t xml:space="preserve">1a1. Software suggests </w:t>
+      </w:r>
+      <w:r>
+        <w:rPr>
+          <w:u w:val="single"/>
+        </w:rPr>
+        <w:t>Retrieve Login</w:t>
+      </w:r>
+    </w:p>
+    <w:p>
+      <w:pPr>
+        <w:jc w:val="both"/>
+      </w:pPr>
+    </w:p>
+    <w:p>
+      <w:pPr>
+        <w:jc w:val="both"/>
+      </w:pPr>
+    </w:p>
+    <w:p>
+      <w:pPr>
+        <w:jc w:val="both"/>
+      </w:pPr>
+    </w:p>
+    <w:p>
+      <w:pPr>
+        <w:jc w:val="both"/>
+        <w:rPr>
+          <w:i/>
+        </w:rPr>
+      </w:pPr>
+      <w:r>
+        <w:t>Use Case 1.4</w:t>
+      </w:r>
+      <w:r>
+        <w:t xml:space="preserve"> </w:t>
+      </w:r>
+      <w:r>
+        <w:tab/>
+      </w:r>
+      <w:r>
+        <w:tab/>
+      </w:r>
+      <w:r>
+        <w:tab/>
+      </w:r>
+      <w:r>
+        <w:tab/>
+      </w:r>
+      <w:r>
+        <w:rPr>
+          <w:u w:val="single"/>
+        </w:rPr>
+        <w:t>Retrieve Login</w:t>
+      </w:r>
+    </w:p>
+    <w:p>
+      <w:pPr>
+        <w:jc w:val="both"/>
+      </w:pPr>
+    </w:p>
+    <w:p>
+      <w:pPr>
+        <w:jc w:val="both"/>
+      </w:pPr>
+      <w:r>
+        <w:t>Primary Actor: User</w:t>
+      </w:r>
+    </w:p>
+    <w:p>
+      <w:pPr>
+        <w:jc w:val="both"/>
+      </w:pPr>
+      <w:r>
+        <w:t xml:space="preserve">Preconditions: User </w:t>
+      </w:r>
+      <w:r>
+        <w:t>has an account.</w:t>
+      </w:r>
+    </w:p>
+    <w:p>
+      <w:pPr>
+        <w:jc w:val="both"/>
+      </w:pPr>
+    </w:p>
+    <w:p>
+      <w:pPr>
+        <w:jc w:val="both"/>
+      </w:pPr>
+      <w:r>
+        <w:t>Basic Flow of Events:</w:t>
+      </w:r>
+    </w:p>
+    <w:p>
+      <w:pPr>
+        <w:pStyle w:val="ListParagraph"/>
+        <w:numPr>
+          <w:ilvl w:val="0"/>
+          <w:numId w:val="5"/>
+        </w:numPr>
+        <w:jc w:val="both"/>
+      </w:pPr>
+      <w:r>
+        <w:t xml:space="preserve">User </w:t>
+      </w:r>
+      <w:r>
+        <w:t xml:space="preserve">requests </w:t>
+      </w:r>
+      <w:r>
+        <w:rPr>
+          <w:u w:val="single"/>
+        </w:rPr>
+        <w:t>Retrieve Login</w:t>
+      </w:r>
+    </w:p>
+    <w:p>
+      <w:pPr>
+        <w:pStyle w:val="ListParagraph"/>
+        <w:numPr>
+          <w:ilvl w:val="0"/>
+          <w:numId w:val="5"/>
+        </w:numPr>
+        <w:jc w:val="both"/>
+      </w:pPr>
+      <w:r>
+        <w:t xml:space="preserve">Software queries </w:t>
+      </w:r>
+      <w:r>
+        <w:t>DB for known account information, sets password to default</w:t>
+      </w:r>
+    </w:p>
+    <w:p>
+      <w:pPr>
+        <w:pStyle w:val="ListParagraph"/>
+        <w:numPr>
+          <w:ilvl w:val="0"/>
+          <w:numId w:val="5"/>
+        </w:numPr>
+        <w:jc w:val="both"/>
+      </w:pPr>
+      <w:r>
+        <w:t xml:space="preserve">Software </w:t>
+      </w:r>
+      <w:r>
+        <w:rPr>
+          <w:u w:val="single"/>
+        </w:rPr>
+        <w:t>Notify</w:t>
+      </w:r>
+      <w:r>
+        <w:t xml:space="preserve"> </w:t>
+      </w:r>
+      <w:r>
+        <w:t>user</w:t>
+      </w:r>
+      <w:r>
+        <w:t xml:space="preserve"> </w:t>
+      </w:r>
+    </w:p>
+    <w:p>
+      <w:pPr>
+        <w:jc w:val="both"/>
+      </w:pPr>
+    </w:p>
+    <w:p>
+      <w:pPr>
+        <w:jc w:val="both"/>
+      </w:pPr>
+      <w:r>
+        <w:t>Alternative Flows:</w:t>
+      </w:r>
+    </w:p>
+    <w:p>
+      <w:pPr>
+        <w:ind w:firstLine="720"/>
+        <w:jc w:val="both"/>
+      </w:pPr>
+      <w:r>
+        <w:t>3a. Software does not have valid email for account</w:t>
+      </w:r>
+    </w:p>
+    <w:p>
+      <w:pPr>
+        <w:ind w:firstLine="720"/>
+        <w:jc w:val="both"/>
+      </w:pPr>
+      <w:r>
+        <w:tab/>
+        <w:t xml:space="preserve">3a1. Software </w:t>
+      </w:r>
+      <w:r>
+        <w:rPr>
+          <w:u w:val="single"/>
+        </w:rPr>
+        <w:t>Notify</w:t>
+      </w:r>
+      <w:r>
+        <w:rPr>
+          <w:u w:val="single"/>
+        </w:rPr>
+        <w:t xml:space="preserve"> </w:t>
+      </w:r>
+      <w:r>
+        <w:t>admin</w:t>
+      </w:r>
+    </w:p>
+    <w:p>
+      <w:pPr>
+        <w:jc w:val="both"/>
+        <w:rPr>
+          <w:b/>
+        </w:rPr>
+      </w:pPr>
+    </w:p>
+    <w:p>
+      <w:pPr>
+        <w:jc w:val="both"/>
+        <w:rPr>
+          <w:b/>
+        </w:rPr>
+      </w:pPr>
+    </w:p>
+    <w:p>
+      <w:pPr>
+        <w:jc w:val="both"/>
+        <w:rPr>
+          <w:b/>
+        </w:rPr>
+      </w:pPr>
+    </w:p>
+    <w:p>
+      <w:pPr>
+        <w:jc w:val="both"/>
+        <w:rPr>
+          <w:i/>
+        </w:rPr>
+      </w:pPr>
+      <w:r>
+        <w:t xml:space="preserve">Use Case </w:t>
+      </w:r>
+      <w:r>
+        <w:t>1.5</w:t>
+      </w:r>
+      <w:r>
+        <w:t xml:space="preserve"> </w:t>
+      </w:r>
+      <w:r>
+        <w:tab/>
+      </w:r>
+      <w:r>
+        <w:tab/>
+      </w:r>
+      <w:r>
+        <w:tab/>
+      </w:r>
+      <w:r>
+        <w:tab/>
+      </w:r>
+      <w:r>
+        <w:rPr>
+          <w:u w:val="single"/>
+        </w:rPr>
+        <w:t>Notify</w:t>
+      </w:r>
+    </w:p>
+    <w:p>
+      <w:pPr>
+        <w:jc w:val="both"/>
+      </w:pPr>
+    </w:p>
+    <w:p>
+      <w:pPr>
+        <w:jc w:val="both"/>
+      </w:pPr>
+      <w:r>
+        <w:t>Primary Actor: User, Admin</w:t>
+      </w:r>
+    </w:p>
+    <w:p>
+      <w:pPr>
+        <w:jc w:val="both"/>
+      </w:pPr>
+      <w:proofErr w:type="gramStart"/>
+      <w:r>
+        <w:t xml:space="preserve">Preconditions: User </w:t>
+      </w:r>
+      <w:r>
+        <w:t>has an account</w:t>
+      </w:r>
+      <w:proofErr w:type="gramEnd"/>
+      <w:r>
+        <w:t xml:space="preserve">, </w:t>
+      </w:r>
+      <w:proofErr w:type="gramStart"/>
+      <w:r>
+        <w:t>admin has an email</w:t>
+      </w:r>
+      <w:proofErr w:type="gramEnd"/>
+      <w:r>
+        <w:t xml:space="preserve"> </w:t>
+      </w:r>
+    </w:p>
+    <w:p>
+      <w:pPr>
+        <w:jc w:val="both"/>
+      </w:pPr>
+    </w:p>
+    <w:p>
+      <w:pPr>
+        <w:jc w:val="both"/>
+      </w:pPr>
+      <w:r>
+        <w:t>Basic Flow of Events:</w:t>
+      </w:r>
+    </w:p>
+    <w:p>
+      <w:pPr>
+        <w:pStyle w:val="ListParagraph"/>
+        <w:numPr>
+          <w:ilvl w:val="0"/>
+          <w:numId w:val="6"/>
+        </w:numPr>
+        <w:jc w:val="both"/>
+      </w:pPr>
+      <w:r>
+        <w:t>Event Trigger, such as new server created or server updated</w:t>
+      </w:r>
+    </w:p>
+    <w:p>
+      <w:pPr>
+        <w:pStyle w:val="ListParagraph"/>
+        <w:numPr>
+          <w:ilvl w:val="0"/>
+          <w:numId w:val="6"/>
+        </w:numPr>
+        <w:jc w:val="both"/>
+      </w:pPr>
+      <w:r>
+        <w:t>Software composes text for notification</w:t>
+      </w:r>
+    </w:p>
+    <w:p>
+      <w:pPr>
+        <w:pStyle w:val="ListParagraph"/>
+        <w:numPr>
+          <w:ilvl w:val="0"/>
+          <w:numId w:val="6"/>
+        </w:numPr>
+        <w:jc w:val="both"/>
+      </w:pPr>
+      <w:r>
+        <w:t>Software sends notification to Administrator or user as needed</w:t>
+      </w:r>
+    </w:p>
+    <w:p>
+      <w:pPr>
+        <w:jc w:val="both"/>
+      </w:pPr>
+    </w:p>
+    <w:p>
+      <w:pPr>
+        <w:jc w:val="both"/>
+      </w:pPr>
+    </w:p>
+    <w:p>
+      <w:pPr>
+        <w:jc w:val="both"/>
+      </w:pPr>
+    </w:p>
+    <w:p>
+      <w:pPr>
+        <w:jc w:val="both"/>
+      </w:pPr>
+    </w:p>
+    <w:p>
+      <w:pPr>
+        <w:jc w:val="both"/>
+      </w:pPr>
+    </w:p>
+    <w:p>
+      <w:pPr>
+        <w:jc w:val="both"/>
+      </w:pPr>
+    </w:p>
+    <w:p>
+      <w:pPr>
+        <w:jc w:val="both"/>
+      </w:pPr>
+    </w:p>
+    <w:p>
+      <w:pPr>
+        <w:jc w:val="both"/>
+      </w:pPr>
+    </w:p>
+    <w:p>
+      <w:pPr>
+        <w:jc w:val="both"/>
       </w:pPr>
       <w:bookmarkStart w:id="0" w:name="_GoBack"/>
       <w:bookmarkEnd w:id="0"/>
+    </w:p>
+    <w:p>
+      <w:pPr>
+        <w:jc w:val="both"/>
+      </w:pPr>
+    </w:p>
+    <w:p>
+      <w:pPr>
+        <w:jc w:val="both"/>
+        <w:rPr>
+          <w:b/>
+        </w:rPr>
+      </w:pPr>
+    </w:p>
+    <w:p>
+      <w:pPr>
+        <w:jc w:val="both"/>
+        <w:rPr>
+          <w:b/>
+        </w:rPr>
+      </w:pPr>
       <w:r>
         <w:rPr>
           <w:b/>
@@ -1267,6 +2094,362 @@
     </w:lvl>
   </w:abstractNum>
   <w:abstractNum w:abstractNumId="1">
+    <w:nsid w:val="47710DE2"/>
+    <w:multiLevelType w:val="hybridMultilevel"/>
+    <w:tmpl w:val="6FC670B8"/>
+    <w:lvl w:ilvl="0" w:tplc="0409000F">
+      <w:start w:val="1"/>
+      <w:numFmt w:val="decimal"/>
+      <w:lvlText w:val="%1."/>
+      <w:lvlJc w:val="left"/>
+      <w:pPr>
+        <w:ind w:left="720" w:hanging="360"/>
+      </w:pPr>
+      <w:rPr>
+        <w:rFonts w:hint="default"/>
+      </w:rPr>
+    </w:lvl>
+    <w:lvl w:ilvl="1" w:tplc="04090019" w:tentative="1">
+      <w:start w:val="1"/>
+      <w:numFmt w:val="lowerLetter"/>
+      <w:lvlText w:val="%2."/>
+      <w:lvlJc w:val="left"/>
+      <w:pPr>
+        <w:ind w:left="1440" w:hanging="360"/>
+      </w:pPr>
+    </w:lvl>
+    <w:lvl w:ilvl="2" w:tplc="0409001B" w:tentative="1">
+      <w:start w:val="1"/>
+      <w:numFmt w:val="lowerRoman"/>
+      <w:lvlText w:val="%3."/>
+      <w:lvlJc w:val="right"/>
+      <w:pPr>
+        <w:ind w:left="2160" w:hanging="180"/>
+      </w:pPr>
+    </w:lvl>
+    <w:lvl w:ilvl="3" w:tplc="0409000F" w:tentative="1">
+      <w:start w:val="1"/>
+      <w:numFmt w:val="decimal"/>
+      <w:lvlText w:val="%4."/>
+      <w:lvlJc w:val="left"/>
+      <w:pPr>
+        <w:ind w:left="2880" w:hanging="360"/>
+      </w:pPr>
+    </w:lvl>
+    <w:lvl w:ilvl="4" w:tplc="04090019" w:tentative="1">
+      <w:start w:val="1"/>
+      <w:numFmt w:val="lowerLetter"/>
+      <w:lvlText w:val="%5."/>
+      <w:lvlJc w:val="left"/>
+      <w:pPr>
+        <w:ind w:left="3600" w:hanging="360"/>
+      </w:pPr>
+    </w:lvl>
+    <w:lvl w:ilvl="5" w:tplc="0409001B" w:tentative="1">
+      <w:start w:val="1"/>
+      <w:numFmt w:val="lowerRoman"/>
+      <w:lvlText w:val="%6."/>
+      <w:lvlJc w:val="right"/>
+      <w:pPr>
+        <w:ind w:left="4320" w:hanging="180"/>
+      </w:pPr>
+    </w:lvl>
+    <w:lvl w:ilvl="6" w:tplc="0409000F" w:tentative="1">
+      <w:start w:val="1"/>
+      <w:numFmt w:val="decimal"/>
+      <w:lvlText w:val="%7."/>
+      <w:lvlJc w:val="left"/>
+      <w:pPr>
+        <w:ind w:left="5040" w:hanging="360"/>
+      </w:pPr>
+    </w:lvl>
+    <w:lvl w:ilvl="7" w:tplc="04090019" w:tentative="1">
+      <w:start w:val="1"/>
+      <w:numFmt w:val="lowerLetter"/>
+      <w:lvlText w:val="%8."/>
+      <w:lvlJc w:val="left"/>
+      <w:pPr>
+        <w:ind w:left="5760" w:hanging="360"/>
+      </w:pPr>
+    </w:lvl>
+    <w:lvl w:ilvl="8" w:tplc="0409001B" w:tentative="1">
+      <w:start w:val="1"/>
+      <w:numFmt w:val="lowerRoman"/>
+      <w:lvlText w:val="%9."/>
+      <w:lvlJc w:val="right"/>
+      <w:pPr>
+        <w:ind w:left="6480" w:hanging="180"/>
+      </w:pPr>
+    </w:lvl>
+  </w:abstractNum>
+  <w:abstractNum w:abstractNumId="2">
+    <w:nsid w:val="4D173070"/>
+    <w:multiLevelType w:val="hybridMultilevel"/>
+    <w:tmpl w:val="6FC670B8"/>
+    <w:lvl w:ilvl="0" w:tplc="0409000F">
+      <w:start w:val="1"/>
+      <w:numFmt w:val="decimal"/>
+      <w:lvlText w:val="%1."/>
+      <w:lvlJc w:val="left"/>
+      <w:pPr>
+        <w:ind w:left="720" w:hanging="360"/>
+      </w:pPr>
+      <w:rPr>
+        <w:rFonts w:hint="default"/>
+      </w:rPr>
+    </w:lvl>
+    <w:lvl w:ilvl="1" w:tplc="04090019" w:tentative="1">
+      <w:start w:val="1"/>
+      <w:numFmt w:val="lowerLetter"/>
+      <w:lvlText w:val="%2."/>
+      <w:lvlJc w:val="left"/>
+      <w:pPr>
+        <w:ind w:left="1440" w:hanging="360"/>
+      </w:pPr>
+    </w:lvl>
+    <w:lvl w:ilvl="2" w:tplc="0409001B" w:tentative="1">
+      <w:start w:val="1"/>
+      <w:numFmt w:val="lowerRoman"/>
+      <w:lvlText w:val="%3."/>
+      <w:lvlJc w:val="right"/>
+      <w:pPr>
+        <w:ind w:left="2160" w:hanging="180"/>
+      </w:pPr>
+    </w:lvl>
+    <w:lvl w:ilvl="3" w:tplc="0409000F" w:tentative="1">
+      <w:start w:val="1"/>
+      <w:numFmt w:val="decimal"/>
+      <w:lvlText w:val="%4."/>
+      <w:lvlJc w:val="left"/>
+      <w:pPr>
+        <w:ind w:left="2880" w:hanging="360"/>
+      </w:pPr>
+    </w:lvl>
+    <w:lvl w:ilvl="4" w:tplc="04090019" w:tentative="1">
+      <w:start w:val="1"/>
+      <w:numFmt w:val="lowerLetter"/>
+      <w:lvlText w:val="%5."/>
+      <w:lvlJc w:val="left"/>
+      <w:pPr>
+        <w:ind w:left="3600" w:hanging="360"/>
+      </w:pPr>
+    </w:lvl>
+    <w:lvl w:ilvl="5" w:tplc="0409001B" w:tentative="1">
+      <w:start w:val="1"/>
+      <w:numFmt w:val="lowerRoman"/>
+      <w:lvlText w:val="%6."/>
+      <w:lvlJc w:val="right"/>
+      <w:pPr>
+        <w:ind w:left="4320" w:hanging="180"/>
+      </w:pPr>
+    </w:lvl>
+    <w:lvl w:ilvl="6" w:tplc="0409000F" w:tentative="1">
+      <w:start w:val="1"/>
+      <w:numFmt w:val="decimal"/>
+      <w:lvlText w:val="%7."/>
+      <w:lvlJc w:val="left"/>
+      <w:pPr>
+        <w:ind w:left="5040" w:hanging="360"/>
+      </w:pPr>
+    </w:lvl>
+    <w:lvl w:ilvl="7" w:tplc="04090019" w:tentative="1">
+      <w:start w:val="1"/>
+      <w:numFmt w:val="lowerLetter"/>
+      <w:lvlText w:val="%8."/>
+      <w:lvlJc w:val="left"/>
+      <w:pPr>
+        <w:ind w:left="5760" w:hanging="360"/>
+      </w:pPr>
+    </w:lvl>
+    <w:lvl w:ilvl="8" w:tplc="0409001B" w:tentative="1">
+      <w:start w:val="1"/>
+      <w:numFmt w:val="lowerRoman"/>
+      <w:lvlText w:val="%9."/>
+      <w:lvlJc w:val="right"/>
+      <w:pPr>
+        <w:ind w:left="6480" w:hanging="180"/>
+      </w:pPr>
+    </w:lvl>
+  </w:abstractNum>
+  <w:abstractNum w:abstractNumId="3">
+    <w:nsid w:val="610304FF"/>
+    <w:multiLevelType w:val="hybridMultilevel"/>
+    <w:tmpl w:val="6FC670B8"/>
+    <w:lvl w:ilvl="0" w:tplc="0409000F">
+      <w:start w:val="1"/>
+      <w:numFmt w:val="decimal"/>
+      <w:lvlText w:val="%1."/>
+      <w:lvlJc w:val="left"/>
+      <w:pPr>
+        <w:ind w:left="720" w:hanging="360"/>
+      </w:pPr>
+      <w:rPr>
+        <w:rFonts w:hint="default"/>
+      </w:rPr>
+    </w:lvl>
+    <w:lvl w:ilvl="1" w:tplc="04090019" w:tentative="1">
+      <w:start w:val="1"/>
+      <w:numFmt w:val="lowerLetter"/>
+      <w:lvlText w:val="%2."/>
+      <w:lvlJc w:val="left"/>
+      <w:pPr>
+        <w:ind w:left="1440" w:hanging="360"/>
+      </w:pPr>
+    </w:lvl>
+    <w:lvl w:ilvl="2" w:tplc="0409001B" w:tentative="1">
+      <w:start w:val="1"/>
+      <w:numFmt w:val="lowerRoman"/>
+      <w:lvlText w:val="%3."/>
+      <w:lvlJc w:val="right"/>
+      <w:pPr>
+        <w:ind w:left="2160" w:hanging="180"/>
+      </w:pPr>
+    </w:lvl>
+    <w:lvl w:ilvl="3" w:tplc="0409000F" w:tentative="1">
+      <w:start w:val="1"/>
+      <w:numFmt w:val="decimal"/>
+      <w:lvlText w:val="%4."/>
+      <w:lvlJc w:val="left"/>
+      <w:pPr>
+        <w:ind w:left="2880" w:hanging="360"/>
+      </w:pPr>
+    </w:lvl>
+    <w:lvl w:ilvl="4" w:tplc="04090019" w:tentative="1">
+      <w:start w:val="1"/>
+      <w:numFmt w:val="lowerLetter"/>
+      <w:lvlText w:val="%5."/>
+      <w:lvlJc w:val="left"/>
+      <w:pPr>
+        <w:ind w:left="3600" w:hanging="360"/>
+      </w:pPr>
+    </w:lvl>
+    <w:lvl w:ilvl="5" w:tplc="0409001B" w:tentative="1">
+      <w:start w:val="1"/>
+      <w:numFmt w:val="lowerRoman"/>
+      <w:lvlText w:val="%6."/>
+      <w:lvlJc w:val="right"/>
+      <w:pPr>
+        <w:ind w:left="4320" w:hanging="180"/>
+      </w:pPr>
+    </w:lvl>
+    <w:lvl w:ilvl="6" w:tplc="0409000F" w:tentative="1">
+      <w:start w:val="1"/>
+      <w:numFmt w:val="decimal"/>
+      <w:lvlText w:val="%7."/>
+      <w:lvlJc w:val="left"/>
+      <w:pPr>
+        <w:ind w:left="5040" w:hanging="360"/>
+      </w:pPr>
+    </w:lvl>
+    <w:lvl w:ilvl="7" w:tplc="04090019" w:tentative="1">
+      <w:start w:val="1"/>
+      <w:numFmt w:val="lowerLetter"/>
+      <w:lvlText w:val="%8."/>
+      <w:lvlJc w:val="left"/>
+      <w:pPr>
+        <w:ind w:left="5760" w:hanging="360"/>
+      </w:pPr>
+    </w:lvl>
+    <w:lvl w:ilvl="8" w:tplc="0409001B" w:tentative="1">
+      <w:start w:val="1"/>
+      <w:numFmt w:val="lowerRoman"/>
+      <w:lvlText w:val="%9."/>
+      <w:lvlJc w:val="right"/>
+      <w:pPr>
+        <w:ind w:left="6480" w:hanging="180"/>
+      </w:pPr>
+    </w:lvl>
+  </w:abstractNum>
+  <w:abstractNum w:abstractNumId="4">
+    <w:nsid w:val="659E1B94"/>
+    <w:multiLevelType w:val="hybridMultilevel"/>
+    <w:tmpl w:val="6FC670B8"/>
+    <w:lvl w:ilvl="0" w:tplc="0409000F">
+      <w:start w:val="1"/>
+      <w:numFmt w:val="decimal"/>
+      <w:lvlText w:val="%1."/>
+      <w:lvlJc w:val="left"/>
+      <w:pPr>
+        <w:ind w:left="720" w:hanging="360"/>
+      </w:pPr>
+      <w:rPr>
+        <w:rFonts w:hint="default"/>
+      </w:rPr>
+    </w:lvl>
+    <w:lvl w:ilvl="1" w:tplc="04090019" w:tentative="1">
+      <w:start w:val="1"/>
+      <w:numFmt w:val="lowerLetter"/>
+      <w:lvlText w:val="%2."/>
+      <w:lvlJc w:val="left"/>
+      <w:pPr>
+        <w:ind w:left="1440" w:hanging="360"/>
+      </w:pPr>
+    </w:lvl>
+    <w:lvl w:ilvl="2" w:tplc="0409001B" w:tentative="1">
+      <w:start w:val="1"/>
+      <w:numFmt w:val="lowerRoman"/>
+      <w:lvlText w:val="%3."/>
+      <w:lvlJc w:val="right"/>
+      <w:pPr>
+        <w:ind w:left="2160" w:hanging="180"/>
+      </w:pPr>
+    </w:lvl>
+    <w:lvl w:ilvl="3" w:tplc="0409000F" w:tentative="1">
+      <w:start w:val="1"/>
+      <w:numFmt w:val="decimal"/>
+      <w:lvlText w:val="%4."/>
+      <w:lvlJc w:val="left"/>
+      <w:pPr>
+        <w:ind w:left="2880" w:hanging="360"/>
+      </w:pPr>
+    </w:lvl>
+    <w:lvl w:ilvl="4" w:tplc="04090019" w:tentative="1">
+      <w:start w:val="1"/>
+      <w:numFmt w:val="lowerLetter"/>
+      <w:lvlText w:val="%5."/>
+      <w:lvlJc w:val="left"/>
+      <w:pPr>
+        <w:ind w:left="3600" w:hanging="360"/>
+      </w:pPr>
+    </w:lvl>
+    <w:lvl w:ilvl="5" w:tplc="0409001B" w:tentative="1">
+      <w:start w:val="1"/>
+      <w:numFmt w:val="lowerRoman"/>
+      <w:lvlText w:val="%6."/>
+      <w:lvlJc w:val="right"/>
+      <w:pPr>
+        <w:ind w:left="4320" w:hanging="180"/>
+      </w:pPr>
+    </w:lvl>
+    <w:lvl w:ilvl="6" w:tplc="0409000F" w:tentative="1">
+      <w:start w:val="1"/>
+      <w:numFmt w:val="decimal"/>
+      <w:lvlText w:val="%7."/>
+      <w:lvlJc w:val="left"/>
+      <w:pPr>
+        <w:ind w:left="5040" w:hanging="360"/>
+      </w:pPr>
+    </w:lvl>
+    <w:lvl w:ilvl="7" w:tplc="04090019" w:tentative="1">
+      <w:start w:val="1"/>
+      <w:numFmt w:val="lowerLetter"/>
+      <w:lvlText w:val="%8."/>
+      <w:lvlJc w:val="left"/>
+      <w:pPr>
+        <w:ind w:left="5760" w:hanging="360"/>
+      </w:pPr>
+    </w:lvl>
+    <w:lvl w:ilvl="8" w:tplc="0409001B" w:tentative="1">
+      <w:start w:val="1"/>
+      <w:numFmt w:val="lowerRoman"/>
+      <w:lvlText w:val="%9."/>
+      <w:lvlJc w:val="right"/>
+      <w:pPr>
+        <w:ind w:left="6480" w:hanging="180"/>
+      </w:pPr>
+    </w:lvl>
+  </w:abstractNum>
+  <w:abstractNum w:abstractNumId="5">
     <w:nsid w:val="7D380E72"/>
     <w:multiLevelType w:val="hybridMultilevel"/>
     <w:tmpl w:val="DFB6E548"/>
@@ -1356,7 +2539,19 @@
     <w:abstractNumId w:val="0"/>
   </w:num>
   <w:num w:numId="2">
+    <w:abstractNumId w:val="5"/>
+  </w:num>
+  <w:num w:numId="3">
+    <w:abstractNumId w:val="2"/>
+  </w:num>
+  <w:num w:numId="4">
     <w:abstractNumId w:val="1"/>
+  </w:num>
+  <w:num w:numId="5">
+    <w:abstractNumId w:val="4"/>
+  </w:num>
+  <w:num w:numId="6">
+    <w:abstractNumId w:val="3"/>
   </w:num>
 </w:numbering>
 </file>

</xml_diff>

<commit_message>
adding changes to requirements, SG
</commit_message>
<xml_diff>
--- a/Documentation/Description.docx
+++ b/Documentation/Description.docx
@@ -4,6 +4,7 @@
   <w:body>
     <w:p>
       <w:pPr>
+        <w:jc w:val="center"/>
         <w:rPr>
           <w:b/>
         </w:rPr>
@@ -12,6 +13,27 @@
         <w:rPr>
           <w:b/>
         </w:rPr>
+        <w:t>Nimbus I/O Project Requirements</w:t>
+      </w:r>
+    </w:p>
+    <w:p>
+      <w:pPr>
+        <w:jc w:val="center"/>
+        <w:rPr>
+          <w:b/>
+        </w:rPr>
+      </w:pPr>
+    </w:p>
+    <w:p>
+      <w:pPr>
+        <w:rPr>
+          <w:b/>
+        </w:rPr>
+      </w:pPr>
+      <w:r>
+        <w:rPr>
+          <w:b/>
+        </w:rPr>
         <w:t>CMPS 5153 Software Engineering</w:t>
       </w:r>
     </w:p>
@@ -51,190 +73,318 @@
         <w:rPr>
           <w:b/>
         </w:rPr>
-        <w:t xml:space="preserve">Scott Gordon, Taylor Kirk, Vishnu </w:t>
-      </w:r>
-      <w:proofErr w:type="spellStart"/>
+        <w:t xml:space="preserve">Scott Gordon, Taylor Kirk, Vishnu Mandalapu, Tejaswi Singam, </w:t>
+      </w:r>
       <w:r>
         <w:rPr>
           <w:b/>
         </w:rPr>
-        <w:t>Mandalapu</w:t>
-      </w:r>
-      <w:proofErr w:type="spellEnd"/>
-      <w:r>
+        <w:t xml:space="preserve">Mounika Mannam </w:t>
+      </w:r>
+    </w:p>
+    <w:p>
+      <w:pPr>
         <w:rPr>
           <w:b/>
         </w:rPr>
-        <w:t xml:space="preserve">, </w:t>
-      </w:r>
-      <w:proofErr w:type="spellStart"/>
-      <w:r>
+      </w:pPr>
+    </w:p>
+    <w:p>
+      <w:pPr>
         <w:rPr>
           <w:b/>
         </w:rPr>
-        <w:t>Tejaswi</w:t>
-      </w:r>
-      <w:proofErr w:type="spellEnd"/>
+      </w:pPr>
       <w:r>
         <w:rPr>
           <w:b/>
         </w:rPr>
+        <w:t>Intent:</w:t>
+      </w:r>
+    </w:p>
+    <w:p>
+      <w:pPr>
+        <w:rPr>
+          <w:b/>
+        </w:rPr>
+      </w:pPr>
+      <w:r>
+        <w:rPr>
+          <w:b/>
+        </w:rPr>
+        <w:tab/>
+      </w:r>
+      <w:r>
+        <w:rPr>
+          <w:i/>
+        </w:rPr>
+        <w:t>This Document briefly describes the</w:t>
+      </w:r>
+      <w:r>
+        <w:rPr>
+          <w:b/>
+        </w:rPr>
+        <w:t xml:space="preserve"> Nimbus.I/O </w:t>
+      </w:r>
+      <w:r>
+        <w:rPr>
+          <w:i/>
+        </w:rPr>
+        <w:t>system,</w:t>
+      </w:r>
+      <w:r>
+        <w:rPr>
+          <w:b/>
+        </w:rPr>
         <w:t xml:space="preserve"> </w:t>
       </w:r>
-      <w:proofErr w:type="spellStart"/>
-      <w:r>
-        <w:rPr>
-          <w:b/>
-        </w:rPr>
-        <w:t>Singam</w:t>
-      </w:r>
-      <w:proofErr w:type="spellEnd"/>
-      <w:r>
-        <w:rPr>
-          <w:b/>
-        </w:rPr>
-        <w:t xml:space="preserve">, </w:t>
-      </w:r>
-      <w:proofErr w:type="spellStart"/>
-      <w:r>
-        <w:rPr>
-          <w:b/>
-        </w:rPr>
-        <w:t>Mounika</w:t>
-      </w:r>
-      <w:proofErr w:type="spellEnd"/>
-      <w:r>
-        <w:rPr>
-          <w:b/>
+      <w:r>
+        <w:rPr>
+          <w:i/>
+        </w:rPr>
+        <w:t xml:space="preserve">a mobile order processing system </w:t>
+      </w:r>
+      <w:r>
+        <w:rPr>
+          <w:i/>
+        </w:rPr>
+        <w:t>designed for cloud services.</w:t>
+      </w:r>
+      <w:r>
+        <w:rPr>
+          <w:i/>
         </w:rPr>
         <w:t xml:space="preserve"> </w:t>
       </w:r>
-      <w:proofErr w:type="spellStart"/>
-      <w:r>
-        <w:rPr>
-          <w:b/>
-        </w:rPr>
-        <w:t>Mannam</w:t>
-      </w:r>
-      <w:proofErr w:type="spellEnd"/>
-      <w:r>
-        <w:rPr>
-          <w:b/>
+      <w:r>
+        <w:rPr>
+          <w:i/>
+        </w:rPr>
+        <w:t>The</w:t>
+      </w:r>
+      <w:r>
+        <w:rPr>
+          <w:i/>
+        </w:rPr>
+        <w:t xml:space="preserve"> system will run natively on</w:t>
+      </w:r>
+      <w:r>
+        <w:rPr>
+          <w:i/>
+        </w:rPr>
+        <w:t xml:space="preserve"> the most current </w:t>
+      </w:r>
+      <w:r>
+        <w:rPr>
+          <w:i/>
+        </w:rPr>
+        <w:t xml:space="preserve">stable </w:t>
+      </w:r>
+      <w:r>
+        <w:rPr>
+          <w:i/>
+        </w:rPr>
+        <w:t>android build (</w:t>
+      </w:r>
+      <w:r>
+        <w:rPr>
+          <w:i/>
+        </w:rPr>
+        <w:t xml:space="preserve">Currently, </w:t>
+      </w:r>
+      <w:r>
+        <w:rPr>
+          <w:i/>
+        </w:rPr>
+        <w:t>A</w:t>
+      </w:r>
+      <w:r>
+        <w:rPr>
+          <w:i/>
+        </w:rPr>
+        <w:t>ndroid 6</w:t>
+      </w:r>
+      <w:r>
+        <w:rPr>
+          <w:i/>
+        </w:rPr>
+        <w:t xml:space="preserve"> “</w:t>
+      </w:r>
+      <w:r>
+        <w:rPr>
+          <w:i/>
+        </w:rPr>
+        <w:t>Marshmallow</w:t>
+      </w:r>
+      <w:r>
+        <w:rPr>
+          <w:i/>
+        </w:rPr>
+        <w:t>.</w:t>
+      </w:r>
+      <w:r>
+        <w:rPr>
+          <w:i/>
+        </w:rPr>
+        <w:t>”</w:t>
+      </w:r>
+      <w:r>
+        <w:rPr>
+          <w:i/>
+        </w:rPr>
+        <w:t>)</w:t>
+      </w:r>
+      <w:r>
+        <w:rPr>
+          <w:i/>
+        </w:rPr>
+        <w:t xml:space="preserve"> Since</w:t>
+      </w:r>
+      <w:r>
+        <w:rPr>
+          <w:i/>
+        </w:rPr>
+        <w:t xml:space="preserve"> the </w:t>
+      </w:r>
+      <w:r>
+        <w:rPr>
+          <w:i/>
+        </w:rPr>
+        <w:t>system will be built on Android,</w:t>
+      </w:r>
+      <w:r>
+        <w:rPr>
+          <w:i/>
+        </w:rPr>
+        <w:t xml:space="preserve"> our programming language of choice is Java. </w:t>
+      </w:r>
+      <w:r>
+        <w:rPr>
+          <w:i/>
+        </w:rPr>
+        <w:t>For our</w:t>
+      </w:r>
+      <w:r>
+        <w:rPr>
+          <w:i/>
+        </w:rPr>
+        <w:t xml:space="preserve"> development and testing purposes w</w:t>
+      </w:r>
+      <w:r>
+        <w:rPr>
+          <w:i/>
+        </w:rPr>
+        <w:t>e will</w:t>
+      </w:r>
+      <w:r>
+        <w:rPr>
+          <w:i/>
+        </w:rPr>
+        <w:t xml:space="preserve"> use Android Studio, which is the official Android</w:t>
+      </w:r>
+      <w:r>
+        <w:rPr>
+          <w:i/>
         </w:rPr>
         <w:t xml:space="preserve"> </w:t>
       </w:r>
-    </w:p>
-    <w:p>
-      <w:pPr>
-        <w:rPr>
-          <w:b/>
-        </w:rPr>
-      </w:pPr>
-    </w:p>
-    <w:p>
-      <w:pPr>
-        <w:rPr>
-          <w:b/>
-        </w:rPr>
-      </w:pPr>
-      <w:r>
-        <w:rPr>
-          <w:b/>
-        </w:rPr>
-        <w:t>Intent:</w:t>
-      </w:r>
-    </w:p>
-    <w:p>
-      <w:pPr>
-        <w:rPr>
-          <w:i/>
-        </w:rPr>
-      </w:pPr>
-      <w:r>
-        <w:tab/>
-      </w:r>
-      <w:r>
-        <w:rPr>
-          <w:i/>
-        </w:rPr>
-        <w:t xml:space="preserve">We have decided to implement a mobile order processing system </w:t>
-      </w:r>
-      <w:r>
-        <w:rPr>
-          <w:i/>
-        </w:rPr>
-        <w:t>designed for cloud services.</w:t>
-      </w:r>
-      <w:r>
-        <w:rPr>
-          <w:i/>
-        </w:rPr>
-        <w:t xml:space="preserve"> This system will be known as </w:t>
-      </w:r>
-      <w:proofErr w:type="spellStart"/>
-      <w:r>
-        <w:rPr>
-          <w:b/>
-          <w:i/>
-        </w:rPr>
-        <w:t>Nimbus.I</w:t>
-      </w:r>
-      <w:proofErr w:type="spellEnd"/>
-      <w:r>
-        <w:rPr>
-          <w:b/>
-          <w:i/>
-        </w:rPr>
-        <w:t>/O</w:t>
-      </w:r>
-      <w:r>
-        <w:rPr>
-          <w:b/>
-          <w:i/>
-        </w:rPr>
-        <w:t>.</w:t>
-      </w:r>
-      <w:r>
-        <w:rPr>
-          <w:i/>
-        </w:rPr>
-        <w:t xml:space="preserve"> The</w:t>
-      </w:r>
-      <w:r>
-        <w:rPr>
-          <w:i/>
-        </w:rPr>
-        <w:t xml:space="preserve"> system will run natively on</w:t>
-      </w:r>
-      <w:r>
-        <w:rPr>
-          <w:i/>
-        </w:rPr>
-        <w:t xml:space="preserve"> the most current android build (</w:t>
-      </w:r>
-      <w:r>
-        <w:rPr>
-          <w:i/>
-        </w:rPr>
-        <w:t xml:space="preserve">Currently, </w:t>
-      </w:r>
-      <w:r>
-        <w:rPr>
-          <w:i/>
-        </w:rPr>
-        <w:t>A</w:t>
-      </w:r>
-      <w:r>
-        <w:rPr>
-          <w:i/>
-        </w:rPr>
-        <w:t>ndroid 7.0 “Nougat.”</w:t>
-      </w:r>
-      <w:r>
-        <w:rPr>
-          <w:i/>
-        </w:rPr>
-        <w:t>)</w:t>
+      <w:r>
+        <w:rPr>
+          <w:i/>
+        </w:rPr>
+        <w:t>integrated development environment, or IDE,</w:t>
+      </w:r>
+      <w:r>
+        <w:rPr>
+          <w:i/>
+        </w:rPr>
+        <w:t xml:space="preserve"> built </w:t>
+      </w:r>
+      <w:r>
+        <w:rPr>
+          <w:i/>
+        </w:rPr>
+        <w:t xml:space="preserve">on </w:t>
+      </w:r>
+      <w:r>
+        <w:rPr>
+          <w:i/>
+        </w:rPr>
+        <w:t xml:space="preserve">Android’s </w:t>
+      </w:r>
+      <w:r>
+        <w:rPr>
+          <w:i/>
+        </w:rPr>
+        <w:t xml:space="preserve">Software development kit, or </w:t>
+      </w:r>
+      <w:r>
+        <w:rPr>
+          <w:i/>
+        </w:rPr>
+        <w:t xml:space="preserve">SDK. </w:t>
+      </w:r>
+      <w:r>
+        <w:rPr>
+          <w:i/>
+        </w:rPr>
+        <w:t xml:space="preserve">Along with Android Studio, we will use Github for source code management as well as WhatsApp for team communication and coordination. </w:t>
+      </w:r>
+    </w:p>
+    <w:p>
+      <w:pPr>
+        <w:ind w:firstLine="720"/>
+        <w:rPr>
+          <w:i/>
+        </w:rPr>
+      </w:pPr>
+      <w:r>
+        <w:rPr>
+          <w:i/>
+        </w:rPr>
+        <w:t xml:space="preserve">Using our platform, customers will be able to select a </w:t>
+      </w:r>
+      <w:r>
+        <w:rPr>
+          <w:i/>
+        </w:rPr>
+        <w:t xml:space="preserve">wide </w:t>
+      </w:r>
+      <w:r>
+        <w:rPr>
+          <w:i/>
+        </w:rPr>
+        <w:t>configuration of hardware and s</w:t>
+      </w:r>
+      <w:r>
+        <w:rPr>
+          <w:i/>
+        </w:rPr>
+        <w:t xml:space="preserve">oftware </w:t>
+      </w:r>
+      <w:r>
+        <w:rPr>
+          <w:i/>
+        </w:rPr>
+        <w:t>options</w:t>
+      </w:r>
+      <w:r>
+        <w:rPr>
+          <w:i/>
+        </w:rPr>
+        <w:t xml:space="preserve">. </w:t>
+      </w:r>
+      <w:r>
+        <w:rPr>
+          <w:i/>
+        </w:rPr>
+        <w:t>These selections correspond with various cloud-based solutions of hardw</w:t>
+      </w:r>
+      <w:r>
+        <w:rPr>
+          <w:i/>
+        </w:rPr>
+        <w:t>are</w:t>
       </w:r>
       <w:r>
         <w:rPr>
@@ -246,49 +396,121 @@
         <w:rPr>
           <w:i/>
         </w:rPr>
-        <w:t>Since</w:t>
-      </w:r>
-      <w:r>
-        <w:rPr>
-          <w:i/>
-        </w:rPr>
-        <w:t xml:space="preserve"> the </w:t>
-      </w:r>
-      <w:r>
-        <w:rPr>
-          <w:i/>
-        </w:rPr>
-        <w:t>system will be built on Android,</w:t>
-      </w:r>
-      <w:r>
-        <w:rPr>
-          <w:i/>
-        </w:rPr>
-        <w:t xml:space="preserve"> our programming language of choice is Java. </w:t>
-      </w:r>
-      <w:r>
-        <w:rPr>
-          <w:i/>
-        </w:rPr>
-        <w:t>For our</w:t>
-      </w:r>
-      <w:r>
-        <w:rPr>
-          <w:i/>
-        </w:rPr>
-        <w:t xml:space="preserve"> development and testing purposes w</w:t>
-      </w:r>
-      <w:r>
-        <w:rPr>
-          <w:i/>
-        </w:rPr>
-        <w:t>e will</w:t>
-      </w:r>
-      <w:r>
-        <w:rPr>
-          <w:i/>
-        </w:rPr>
-        <w:t xml:space="preserve"> use Android Studio, which is the official Android</w:t>
+        <w:t>infrastructure, or IAAS (Infrastructure as a service) or software platforms, or PAAS (Platforms</w:t>
+      </w:r>
+      <w:r>
+        <w:rPr>
+          <w:i/>
+        </w:rPr>
+        <w:t xml:space="preserve"> as a service</w:t>
+      </w:r>
+      <w:r>
+        <w:rPr>
+          <w:i/>
+        </w:rPr>
+        <w:t>), which are available for purchase from cloud based service providers.</w:t>
+      </w:r>
+      <w:r>
+        <w:rPr>
+          <w:i/>
+        </w:rPr>
+        <w:t xml:space="preserve"> Take fo</w:t>
+      </w:r>
+      <w:r>
+        <w:rPr>
+          <w:i/>
+        </w:rPr>
+        <w:t xml:space="preserve">r example, </w:t>
+      </w:r>
+      <w:r>
+        <w:rPr>
+          <w:i/>
+        </w:rPr>
+        <w:t xml:space="preserve">a typical use case, </w:t>
+      </w:r>
+      <w:r>
+        <w:rPr>
+          <w:i/>
+        </w:rPr>
+        <w:t>known as ‘</w:t>
+      </w:r>
+      <w:r>
+        <w:rPr>
+          <w:i/>
+        </w:rPr>
+        <w:t>create</w:t>
+      </w:r>
+      <w:r>
+        <w:rPr>
+          <w:i/>
+        </w:rPr>
+        <w:t xml:space="preserve"> account’, where a user after </w:t>
+      </w:r>
+      <w:r>
+        <w:rPr>
+          <w:i/>
+        </w:rPr>
+        <w:t>providing information for</w:t>
+      </w:r>
+      <w:r>
+        <w:rPr>
+          <w:i/>
+        </w:rPr>
+        <w:t xml:space="preserve"> an account, </w:t>
+      </w:r>
+      <w:r>
+        <w:rPr>
+          <w:i/>
+        </w:rPr>
+        <w:t>would log in and be able to select</w:t>
+      </w:r>
+      <w:r>
+        <w:rPr>
+          <w:i/>
+        </w:rPr>
+        <w:t xml:space="preserve"> a mixture of options</w:t>
+      </w:r>
+      <w:r>
+        <w:rPr>
+          <w:i/>
+        </w:rPr>
+        <w:t xml:space="preserve"> from a variety of available hardware and software solutions</w:t>
+      </w:r>
+      <w:r>
+        <w:rPr>
+          <w:i/>
+        </w:rPr>
+        <w:t>,</w:t>
+      </w:r>
+      <w:r>
+        <w:rPr>
+          <w:i/>
+        </w:rPr>
+        <w:t xml:space="preserve"> such as “Dell PowerEdge 2900” or “Managed, H</w:t>
+      </w:r>
+      <w:r>
+        <w:rPr>
+          <w:i/>
+        </w:rPr>
+        <w:t>osted Microsoft Exchange Server.” Based on a users selection, we calculate installatio</w:t>
+      </w:r>
+      <w:r>
+        <w:rPr>
+          <w:i/>
+        </w:rPr>
+        <w:t>n costs as well as monthly fees.</w:t>
+      </w:r>
+      <w:r>
+        <w:rPr>
+          <w:i/>
+        </w:rPr>
+        <w:t xml:space="preserve"> Once the customer approves of the configuration, the system</w:t>
+      </w:r>
+      <w:r>
+        <w:rPr>
+          <w:i/>
+        </w:rPr>
+        <w:t xml:space="preserve"> will</w:t>
       </w:r>
       <w:r>
         <w:rPr>
@@ -300,57 +522,205 @@
         <w:rPr>
           <w:i/>
         </w:rPr>
-        <w:t>integrated development environment, or IDE,</w:t>
-      </w:r>
-      <w:r>
-        <w:rPr>
-          <w:i/>
-        </w:rPr>
-        <w:t xml:space="preserve"> built </w:t>
-      </w:r>
-      <w:r>
-        <w:rPr>
-          <w:i/>
-        </w:rPr>
-        <w:t xml:space="preserve">on </w:t>
-      </w:r>
-      <w:r>
-        <w:rPr>
-          <w:i/>
-        </w:rPr>
-        <w:t xml:space="preserve">Android’s </w:t>
-      </w:r>
-      <w:r>
-        <w:rPr>
-          <w:i/>
-        </w:rPr>
-        <w:t xml:space="preserve">Software development kit, or </w:t>
-      </w:r>
-      <w:r>
-        <w:rPr>
-          <w:i/>
-        </w:rPr>
-        <w:t xml:space="preserve">SDK. </w:t>
-      </w:r>
-      <w:r>
-        <w:rPr>
-          <w:i/>
-        </w:rPr>
-        <w:t xml:space="preserve">Along with Android Studio, we will use Github for source code management as well as </w:t>
-      </w:r>
-      <w:proofErr w:type="spellStart"/>
-      <w:r>
-        <w:rPr>
-          <w:i/>
-        </w:rPr>
-        <w:t>WhatsApp</w:t>
-      </w:r>
-      <w:proofErr w:type="spellEnd"/>
-      <w:r>
-        <w:rPr>
-          <w:i/>
-        </w:rPr>
-        <w:t xml:space="preserve"> for team communication and coordination. </w:t>
+        <w:t xml:space="preserve">calculate the account balance </w:t>
+      </w:r>
+      <w:r>
+        <w:rPr>
+          <w:i/>
+        </w:rPr>
+        <w:t>and</w:t>
+      </w:r>
+      <w:r>
+        <w:rPr>
+          <w:i/>
+        </w:rPr>
+        <w:t xml:space="preserve"> notify stakeholders</w:t>
+      </w:r>
+      <w:r>
+        <w:rPr>
+          <w:i/>
+        </w:rPr>
+        <w:t>, such as the a</w:t>
+      </w:r>
+      <w:r>
+        <w:rPr>
+          <w:i/>
+        </w:rPr>
+        <w:t>dministrator or account manager</w:t>
+      </w:r>
+      <w:r>
+        <w:rPr>
+          <w:i/>
+        </w:rPr>
+        <w:t xml:space="preserve"> that an </w:t>
+      </w:r>
+      <w:r>
+        <w:rPr>
+          <w:i/>
+        </w:rPr>
+        <w:t>account and invoice</w:t>
+      </w:r>
+      <w:r>
+        <w:rPr>
+          <w:i/>
+        </w:rPr>
+        <w:t xml:space="preserve"> had been created. In a separate use case, </w:t>
+      </w:r>
+      <w:r>
+        <w:rPr>
+          <w:i/>
+        </w:rPr>
+        <w:t xml:space="preserve">known as ‘check balance’ </w:t>
+      </w:r>
+      <w:r>
+        <w:rPr>
+          <w:i/>
+        </w:rPr>
+        <w:t xml:space="preserve">a user who already has an active account as well as configuration options may want to log in to review their </w:t>
+      </w:r>
+      <w:r>
+        <w:rPr>
+          <w:i/>
+        </w:rPr>
+        <w:t xml:space="preserve">previous </w:t>
+      </w:r>
+      <w:r>
+        <w:rPr>
+          <w:i/>
+        </w:rPr>
+        <w:t>billing information or check their current balance. Likewise, there is a case</w:t>
+      </w:r>
+      <w:r>
+        <w:rPr>
+          <w:i/>
+        </w:rPr>
+        <w:t>, known as ‘</w:t>
+      </w:r>
+      <w:r>
+        <w:rPr>
+          <w:i/>
+        </w:rPr>
+        <w:t>update</w:t>
+      </w:r>
+      <w:r>
+        <w:rPr>
+          <w:i/>
+        </w:rPr>
+        <w:t xml:space="preserve"> account’</w:t>
+      </w:r>
+      <w:r>
+        <w:rPr>
+          <w:i/>
+        </w:rPr>
+        <w:t xml:space="preserve"> where a user may wish to modify details of their account such as billing address, or</w:t>
+      </w:r>
+      <w:r>
+        <w:rPr>
+          <w:i/>
+        </w:rPr>
+        <w:t xml:space="preserve"> even</w:t>
+      </w:r>
+      <w:r>
+        <w:rPr>
+          <w:i/>
+        </w:rPr>
+        <w:t xml:space="preserve"> modify their service configuration options. Additional use cases, for example</w:t>
+      </w:r>
+      <w:r>
+        <w:rPr>
+          <w:i/>
+        </w:rPr>
+        <w:t>,</w:t>
+      </w:r>
+      <w:r>
+        <w:rPr>
+          <w:i/>
+        </w:rPr>
+        <w:t xml:space="preserve"> for users to attempt</w:t>
+      </w:r>
+      <w:r>
+        <w:rPr>
+          <w:i/>
+        </w:rPr>
+        <w:t xml:space="preserve"> ‘retrieve login’</w:t>
+      </w:r>
+      <w:r>
+        <w:rPr>
+          <w:i/>
+        </w:rPr>
+        <w:t>,</w:t>
+      </w:r>
+      <w:r>
+        <w:rPr>
+          <w:i/>
+        </w:rPr>
+        <w:t xml:space="preserve"> will be provided. </w:t>
+      </w:r>
+      <w:r>
+        <w:rPr>
+          <w:i/>
+        </w:rPr>
+        <w:t xml:space="preserve">Along all of the functionality contained in the Android based GUI which user interacts with, the </w:t>
+      </w:r>
+      <w:r>
+        <w:rPr>
+          <w:i/>
+        </w:rPr>
+        <w:t>Application</w:t>
+      </w:r>
+      <w:r>
+        <w:rPr>
+          <w:i/>
+        </w:rPr>
+        <w:t xml:space="preserve"> itself</w:t>
+      </w:r>
+      <w:r>
+        <w:rPr>
+          <w:i/>
+        </w:rPr>
+        <w:t xml:space="preserve"> will interact with a server backend, which stores </w:t>
+      </w:r>
+      <w:r>
+        <w:rPr>
+          <w:i/>
+        </w:rPr>
+        <w:t>the</w:t>
+      </w:r>
+      <w:r>
+        <w:rPr>
+          <w:i/>
+        </w:rPr>
+        <w:t xml:space="preserve"> database of customer and billing information. The </w:t>
+      </w:r>
+      <w:r>
+        <w:rPr>
+          <w:i/>
+        </w:rPr>
+        <w:t>application</w:t>
+      </w:r>
+      <w:r>
+        <w:rPr>
+          <w:i/>
+        </w:rPr>
+        <w:t xml:space="preserve"> will also h</w:t>
+      </w:r>
+      <w:r>
+        <w:rPr>
+          <w:i/>
+        </w:rPr>
+        <w:t>ave the ability to email or sms-</w:t>
+      </w:r>
+      <w:r>
+        <w:rPr>
+          <w:i/>
+        </w:rPr>
+        <w:t>text customers or administrators as required.</w:t>
+      </w:r>
+      <w:r>
+        <w:rPr>
+          <w:i/>
+        </w:rPr>
+        <w:t xml:space="preserve"> This will work together to form a cohesive, mobile, real-time transaction processing system application centered on android that will provide an easy method for customers to select and purchase cloud based hardware and software. </w:t>
       </w:r>
     </w:p>
     <w:p>
@@ -364,322 +734,27 @@
         <w:rPr>
           <w:i/>
         </w:rPr>
-        <w:t xml:space="preserve">Using our platform, customers will be able to select a </w:t>
-      </w:r>
-      <w:r>
-        <w:rPr>
-          <w:i/>
-        </w:rPr>
-        <w:t xml:space="preserve">wide </w:t>
-      </w:r>
-      <w:r>
-        <w:rPr>
-          <w:i/>
-        </w:rPr>
-        <w:t>configuration of hardware and s</w:t>
-      </w:r>
-      <w:r>
-        <w:rPr>
-          <w:i/>
-        </w:rPr>
-        <w:t xml:space="preserve">oftware </w:t>
-      </w:r>
-      <w:r>
-        <w:rPr>
-          <w:i/>
-        </w:rPr>
-        <w:t>options</w:t>
-      </w:r>
-      <w:r>
-        <w:rPr>
-          <w:i/>
-        </w:rPr>
-        <w:t xml:space="preserve">. </w:t>
-      </w:r>
-      <w:r>
-        <w:rPr>
-          <w:i/>
-        </w:rPr>
-        <w:t>These selections correspond with various cloud-based solutions of hardw</w:t>
-      </w:r>
-      <w:r>
-        <w:rPr>
-          <w:i/>
-        </w:rPr>
-        <w:t>are</w:t>
-      </w:r>
-      <w:r>
-        <w:rPr>
-          <w:i/>
-        </w:rPr>
-        <w:t xml:space="preserve"> </w:t>
-      </w:r>
-      <w:r>
-        <w:rPr>
-          <w:i/>
-        </w:rPr>
-        <w:t>infrastructure, or IAAS (Infrastructure as a service) or software platforms, or PAAS (Platforms</w:t>
-      </w:r>
-      <w:r>
-        <w:rPr>
-          <w:i/>
-        </w:rPr>
-        <w:t xml:space="preserve"> as a service</w:t>
-      </w:r>
-      <w:r>
-        <w:rPr>
-          <w:i/>
-        </w:rPr>
-        <w:t>), which are available for purchase from cloud based service providers.</w:t>
-      </w:r>
-      <w:r>
-        <w:rPr>
-          <w:i/>
-        </w:rPr>
-        <w:t xml:space="preserve"> Take fo</w:t>
-      </w:r>
-      <w:r>
-        <w:rPr>
-          <w:i/>
-        </w:rPr>
-        <w:t xml:space="preserve">r example, </w:t>
-      </w:r>
-      <w:r>
-        <w:rPr>
-          <w:i/>
-        </w:rPr>
-        <w:t xml:space="preserve">a typical use case, </w:t>
-      </w:r>
-      <w:r>
-        <w:rPr>
-          <w:i/>
-        </w:rPr>
-        <w:t xml:space="preserve">known as ‘configure account’, where a user after creating an account, </w:t>
-      </w:r>
-      <w:r>
-        <w:rPr>
-          <w:i/>
-        </w:rPr>
-        <w:t>would log in and be able to select</w:t>
-      </w:r>
-      <w:r>
-        <w:rPr>
-          <w:i/>
-        </w:rPr>
-        <w:t xml:space="preserve"> a mixture of options</w:t>
-      </w:r>
-      <w:r>
-        <w:rPr>
-          <w:i/>
-        </w:rPr>
-        <w:t xml:space="preserve"> from a variety of available hardware and software solutions</w:t>
-      </w:r>
-      <w:r>
-        <w:rPr>
-          <w:i/>
-        </w:rPr>
-        <w:t>,</w:t>
-      </w:r>
-      <w:r>
-        <w:rPr>
-          <w:i/>
-        </w:rPr>
-        <w:t xml:space="preserve"> such as “Dell PowerEdge 2900” or “Managed, H</w:t>
-      </w:r>
-      <w:r>
-        <w:rPr>
-          <w:i/>
-        </w:rPr>
-        <w:t>osted Microsoft Exchange Server.” Based on a users selection, we calculate installatio</w:t>
-      </w:r>
-      <w:r>
-        <w:rPr>
-          <w:i/>
-        </w:rPr>
-        <w:t>n costs as well as monthly fees.</w:t>
-      </w:r>
-      <w:r>
-        <w:rPr>
-          <w:i/>
-        </w:rPr>
-        <w:t xml:space="preserve"> Once the customer approves of the configuration, the system will</w:t>
-      </w:r>
-      <w:r>
-        <w:rPr>
-          <w:i/>
-        </w:rPr>
-        <w:t xml:space="preserve"> create an invoice and</w:t>
-      </w:r>
-      <w:r>
-        <w:rPr>
-          <w:i/>
-        </w:rPr>
-        <w:t xml:space="preserve"> notify </w:t>
-      </w:r>
-      <w:r>
-        <w:rPr>
-          <w:i/>
-        </w:rPr>
-        <w:t>all</w:t>
-      </w:r>
-      <w:r>
-        <w:rPr>
-          <w:i/>
-        </w:rPr>
-        <w:t xml:space="preserve"> stakeholders</w:t>
-      </w:r>
-      <w:r>
-        <w:rPr>
-          <w:i/>
-        </w:rPr>
-        <w:t>, such as the a</w:t>
-      </w:r>
-      <w:r>
-        <w:rPr>
-          <w:i/>
-        </w:rPr>
-        <w:t>dministrator or account manager</w:t>
-      </w:r>
-      <w:r>
-        <w:rPr>
-          <w:i/>
-        </w:rPr>
-        <w:t xml:space="preserve"> that an </w:t>
-      </w:r>
-      <w:r>
-        <w:rPr>
-          <w:i/>
-        </w:rPr>
-        <w:t>account and invoice</w:t>
-      </w:r>
-      <w:r>
-        <w:rPr>
-          <w:i/>
-        </w:rPr>
-        <w:t xml:space="preserve"> had been created. In a separate use case, </w:t>
-      </w:r>
-      <w:r>
-        <w:rPr>
-          <w:i/>
-        </w:rPr>
-        <w:t xml:space="preserve">known as ‘check balance’ </w:t>
-      </w:r>
-      <w:r>
-        <w:rPr>
-          <w:i/>
-        </w:rPr>
-        <w:t xml:space="preserve">a user who already has an active account as well as configuration options may want to log in to review their </w:t>
-      </w:r>
-      <w:r>
-        <w:rPr>
-          <w:i/>
-        </w:rPr>
-        <w:t xml:space="preserve">previous </w:t>
-      </w:r>
-      <w:r>
-        <w:rPr>
-          <w:i/>
-        </w:rPr>
-        <w:t>billing information or check their current balance. Likewise, there is a case</w:t>
-      </w:r>
-      <w:r>
-        <w:rPr>
-          <w:i/>
-        </w:rPr>
-        <w:t>, known as ‘modify account’</w:t>
-      </w:r>
-      <w:r>
-        <w:rPr>
-          <w:i/>
-        </w:rPr>
-        <w:t xml:space="preserve"> where a user may wish to modify details of their account such as billing address, or</w:t>
-      </w:r>
-      <w:r>
-        <w:rPr>
-          <w:i/>
-        </w:rPr>
-        <w:t xml:space="preserve"> even</w:t>
-      </w:r>
-      <w:r>
-        <w:rPr>
-          <w:i/>
-        </w:rPr>
-        <w:t xml:space="preserve"> modify their service configuration options. Additional use cases, for example</w:t>
-      </w:r>
-      <w:r>
-        <w:rPr>
-          <w:i/>
-        </w:rPr>
-        <w:t>,</w:t>
-      </w:r>
-      <w:r>
-        <w:rPr>
-          <w:i/>
-        </w:rPr>
-        <w:t xml:space="preserve"> for users to attempt password recovery</w:t>
-      </w:r>
-      <w:r>
-        <w:rPr>
-          <w:i/>
-        </w:rPr>
-        <w:t>, or create or delete accounts,</w:t>
-      </w:r>
-      <w:r>
-        <w:rPr>
-          <w:i/>
-        </w:rPr>
-        <w:t xml:space="preserve"> will also be provided. </w:t>
-      </w:r>
-      <w:r>
-        <w:rPr>
-          <w:i/>
-        </w:rPr>
-        <w:t>Along all of the functionality contained in the Android based GUI which user interacts with, the GUI module</w:t>
-      </w:r>
-      <w:r>
-        <w:rPr>
-          <w:i/>
-        </w:rPr>
-        <w:t xml:space="preserve"> itself</w:t>
-      </w:r>
-      <w:r>
-        <w:rPr>
-          <w:i/>
-        </w:rPr>
-        <w:t xml:space="preserve"> will interact with a server backend, which stores our database of customer and billing information. The software will also h</w:t>
-      </w:r>
-      <w:r>
-        <w:rPr>
-          <w:i/>
-        </w:rPr>
-        <w:t>ave the ability to email or sms-</w:t>
-      </w:r>
-      <w:r>
-        <w:rPr>
-          <w:i/>
-        </w:rPr>
-        <w:t>text customers or administrators as required.</w:t>
-      </w:r>
-      <w:r>
-        <w:rPr>
-          <w:i/>
-        </w:rPr>
-        <w:t xml:space="preserve"> This will work together to form a cohesive, mobile, real-time transaction processing system application centered on android that will provide an easy method for customers to select and purchase cloud based hardware and software. </w:t>
-      </w:r>
-    </w:p>
-    <w:p>
-      <w:pPr>
-        <w:ind w:firstLine="720"/>
-        <w:rPr>
-          <w:i/>
-        </w:rPr>
-      </w:pPr>
-      <w:r>
-        <w:rPr>
-          <w:i/>
-        </w:rPr>
         <w:t xml:space="preserve">Although our software will have the ability to receive a customer’s credit card information, no systems will be in place to process the information. Likewise, a customers credit and personal information will be stored and transmitted without encryption. </w:t>
       </w:r>
+      <w:r>
+        <w:rPr>
+          <w:i/>
+        </w:rPr>
+        <w:t xml:space="preserve">Also, although we will be providing functionality to facilitate sales of cloud services, no actual </w:t>
+      </w:r>
+      <w:r>
+        <w:rPr>
+          <w:i/>
+        </w:rPr>
+        <w:lastRenderedPageBreak/>
+        <w:t xml:space="preserve">services will be supplied. </w:t>
+      </w:r>
+      <w:r>
+        <w:rPr>
+          <w:i/>
+        </w:rPr>
+        <w:t xml:space="preserve">Furthermore, because our software is developed primarily for use with phones, we don’t plan on implementing a tablet resolution mode into our initial release candidates. </w:t>
+      </w:r>
     </w:p>
     <w:p>
       <w:pPr>
@@ -694,6 +769,22 @@
           <w:noProof/>
         </w:rPr>
       </w:pPr>
+    </w:p>
+    <w:p>
+      <w:pPr>
+        <w:rPr>
+          <w:noProof/>
+        </w:rPr>
+      </w:pPr>
+    </w:p>
+    <w:p>
+      <w:pPr>
+        <w:rPr>
+          <w:noProof/>
+        </w:rPr>
+      </w:pPr>
+      <w:bookmarkStart w:id="0" w:name="_GoBack"/>
+      <w:bookmarkEnd w:id="0"/>
     </w:p>
     <w:p>
       <w:pPr>
@@ -714,7 +805,6 @@
           <w:b/>
           <w:noProof/>
         </w:rPr>
-        <w:lastRenderedPageBreak/>
         <w:t>Use Cases:</w:t>
       </w:r>
     </w:p>
@@ -725,16 +815,20 @@
           <w:noProof/>
         </w:rPr>
       </w:pPr>
-      <w:r>
-        <w:rPr>
-          <w:b/>
+    </w:p>
+    <w:p>
+      <w:pPr>
+        <w:jc w:val="both"/>
+      </w:pPr>
+      <w:r>
+        <w:rPr>
           <w:noProof/>
         </w:rPr>
         <w:drawing>
-          <wp:inline distT="0" distB="0" distL="0" distR="0" wp14:anchorId="14AA4E1E" wp14:editId="6F531952">
-            <wp:extent cx="5025325" cy="4697991"/>
-            <wp:effectExtent l="0" t="0" r="4445" b="1270"/>
-            <wp:docPr id="4" name="Picture 4" descr="Macintosh HD:Users:scott:Desktop:Software Engineering:Team Project:Nimbus.io :Documentation:UseCase9-21-13.jpg"/>
+          <wp:inline distT="0" distB="0" distL="0" distR="0" wp14:anchorId="6C1A3C5E" wp14:editId="3650BE14">
+            <wp:extent cx="5478780" cy="5121910"/>
+            <wp:effectExtent l="0" t="0" r="7620" b="8890"/>
+            <wp:docPr id="1" name="Picture 1" descr="Macintosh HD:Users:scott:Desktop:Software Engineering:Team Project:Nimbus.io:Documentation:UseCaseCurrent.jpg"/>
             <wp:cNvGraphicFramePr>
               <a:graphicFrameLocks xmlns:a="http://schemas.openxmlformats.org/drawingml/2006/main" noChangeAspect="1"/>
             </wp:cNvGraphicFramePr>
@@ -742,13 +836,13 @@
               <a:graphicData uri="http://schemas.openxmlformats.org/drawingml/2006/picture">
                 <pic:pic xmlns:pic="http://schemas.openxmlformats.org/drawingml/2006/picture">
                   <pic:nvPicPr>
-                    <pic:cNvPr id="0" name="Picture 4" descr="Macintosh HD:Users:scott:Desktop:Software Engineering:Team Project:Nimbus.io :Documentation:UseCase9-21-13.jpg"/>
+                    <pic:cNvPr id="0" name="Picture 1" descr="Macintosh HD:Users:scott:Desktop:Software Engineering:Team Project:Nimbus.io:Documentation:UseCaseCurrent.jpg"/>
                     <pic:cNvPicPr>
                       <a:picLocks noChangeAspect="1" noChangeArrowheads="1"/>
                     </pic:cNvPicPr>
                   </pic:nvPicPr>
                   <pic:blipFill>
-                    <a:blip r:embed="rId6">
+                    <a:blip r:embed="rId9">
                       <a:extLst>
                         <a:ext uri="{28A0092B-C50C-407E-A947-70E740481C1C}">
                           <a14:useLocalDpi xmlns:a14="http://schemas.microsoft.com/office/drawing/2010/main" val="0"/>
@@ -763,7 +857,7 @@
                   <pic:spPr bwMode="auto">
                     <a:xfrm>
                       <a:off x="0" y="0"/>
-                      <a:ext cx="5026978" cy="4699537"/>
+                      <a:ext cx="5478780" cy="5121910"/>
                     </a:xfrm>
                     <a:prstGeom prst="rect">
                       <a:avLst/>
@@ -803,6 +897,16 @@
     <w:p>
       <w:pPr>
         <w:jc w:val="both"/>
+      </w:pPr>
+    </w:p>
+    <w:p>
+      <w:pPr>
+        <w:jc w:val="both"/>
+      </w:pPr>
+    </w:p>
+    <w:p>
+      <w:pPr>
+        <w:jc w:val="both"/>
         <w:rPr>
           <w:i/>
         </w:rPr>
@@ -889,7 +993,10 @@
         <w:jc w:val="both"/>
       </w:pPr>
       <w:r>
-        <w:t>Software queries</w:t>
+        <w:t>System</w:t>
+      </w:r>
+      <w:r>
+        <w:t xml:space="preserve"> queries</w:t>
       </w:r>
       <w:r>
         <w:t xml:space="preserve"> user information, and creates a</w:t>
@@ -908,7 +1015,10 @@
         <w:jc w:val="both"/>
       </w:pPr>
       <w:r>
-        <w:t>Software shows available Server configurations</w:t>
+        <w:t>System</w:t>
+      </w:r>
+      <w:r>
+        <w:t xml:space="preserve"> shows available Server configurations</w:t>
       </w:r>
     </w:p>
     <w:p>
@@ -934,7 +1044,10 @@
         <w:jc w:val="both"/>
       </w:pPr>
       <w:r>
-        <w:t xml:space="preserve">Software adds server as configured to account </w:t>
+        <w:t>System</w:t>
+      </w:r>
+      <w:r>
+        <w:t xml:space="preserve"> adds server as configured to account </w:t>
       </w:r>
     </w:p>
     <w:p>
@@ -947,7 +1060,10 @@
         <w:jc w:val="both"/>
       </w:pPr>
       <w:r>
-        <w:t xml:space="preserve">Software </w:t>
+        <w:t>System</w:t>
+      </w:r>
+      <w:r>
+        <w:t xml:space="preserve"> </w:t>
       </w:r>
       <w:r>
         <w:rPr>
@@ -990,7 +1106,13 @@
       </w:r>
       <w:r>
         <w:tab/>
-        <w:t xml:space="preserve">2a1. Software does not advance to next activity </w:t>
+        <w:t xml:space="preserve">2a1. </w:t>
+      </w:r>
+      <w:r>
+        <w:t>System</w:t>
+      </w:r>
+      <w:r>
+        <w:t xml:space="preserve"> does not advance to next activity </w:t>
       </w:r>
     </w:p>
     <w:p>
@@ -1011,7 +1133,13 @@
       </w:r>
       <w:r>
         <w:tab/>
-        <w:t xml:space="preserve">3a1. Software allows for custom configurations </w:t>
+        <w:t xml:space="preserve">3a1. </w:t>
+      </w:r>
+      <w:r>
+        <w:t>System</w:t>
+      </w:r>
+      <w:r>
+        <w:t xml:space="preserve"> allows for custom configurations </w:t>
       </w:r>
     </w:p>
     <w:p>
@@ -1034,14 +1162,6 @@
         <w:tab/>
         <w:t xml:space="preserve">4a1. Skip step 5 and 6 </w:t>
       </w:r>
-    </w:p>
-    <w:p>
-      <w:pPr>
-        <w:jc w:val="both"/>
-        <w:rPr>
-          <w:b/>
-        </w:rPr>
-      </w:pPr>
     </w:p>
     <w:p>
       <w:pPr>
@@ -1162,7 +1282,10 @@
         <w:jc w:val="both"/>
       </w:pPr>
       <w:r>
-        <w:t>Software Presents Home Activity Screen</w:t>
+        <w:t>System</w:t>
+      </w:r>
+      <w:r>
+        <w:t xml:space="preserve"> Presents Home Activity Screen</w:t>
       </w:r>
     </w:p>
     <w:p>
@@ -1201,7 +1324,10 @@
         <w:jc w:val="both"/>
       </w:pPr>
       <w:r>
-        <w:t xml:space="preserve">Software adds server as configured to account </w:t>
+        <w:t>System</w:t>
+      </w:r>
+      <w:r>
+        <w:t xml:space="preserve"> adds server as configured to account </w:t>
       </w:r>
     </w:p>
     <w:p>
@@ -1214,7 +1340,10 @@
         <w:jc w:val="both"/>
       </w:pPr>
       <w:r>
-        <w:t xml:space="preserve">Software </w:t>
+        <w:t>System</w:t>
+      </w:r>
+      <w:r>
+        <w:t xml:space="preserve"> </w:t>
       </w:r>
       <w:r>
         <w:rPr>
@@ -1266,7 +1395,13 @@
         <w:t>3</w:t>
       </w:r>
       <w:r>
-        <w:t xml:space="preserve">a1. Software </w:t>
+        <w:t xml:space="preserve">a1. </w:t>
+      </w:r>
+      <w:r>
+        <w:t>System</w:t>
+      </w:r>
+      <w:r>
+        <w:t xml:space="preserve"> </w:t>
       </w:r>
       <w:r>
         <w:t>shows customer information activity screen</w:t>
@@ -1293,7 +1428,13 @@
       </w:r>
       <w:r>
         <w:tab/>
-        <w:t>3a3. Software Updates Account object</w:t>
+        <w:t xml:space="preserve">3a3. </w:t>
+      </w:r>
+      <w:r>
+        <w:t>System</w:t>
+      </w:r>
+      <w:r>
+        <w:t xml:space="preserve"> Updates Account object</w:t>
       </w:r>
     </w:p>
     <w:p>
@@ -1305,7 +1446,13 @@
       </w:r>
       <w:r>
         <w:tab/>
-        <w:t xml:space="preserve">3a4. Software presents home activity screen </w:t>
+        <w:t xml:space="preserve">3a4. </w:t>
+      </w:r>
+      <w:r>
+        <w:t>System</w:t>
+      </w:r>
+      <w:r>
+        <w:t xml:space="preserve"> presents home activity screen </w:t>
       </w:r>
     </w:p>
     <w:p>
@@ -1318,32 +1465,6 @@
       <w:r>
         <w:tab/>
         <w:t>3a5. Skip steps 4, 5 &amp; 6</w:t>
-      </w:r>
-    </w:p>
-    <w:p>
-      <w:pPr>
-        <w:jc w:val="both"/>
-      </w:pPr>
-      <w:r>
-        <w:tab/>
-      </w:r>
-    </w:p>
-    <w:p>
-      <w:pPr>
-        <w:jc w:val="both"/>
-      </w:pPr>
-    </w:p>
-    <w:p>
-      <w:pPr>
-        <w:jc w:val="both"/>
-      </w:pPr>
-    </w:p>
-    <w:p>
-      <w:pPr>
-        <w:jc w:val="both"/>
-      </w:pPr>
-      <w:r>
-        <w:t xml:space="preserve"> </w:t>
       </w:r>
     </w:p>
     <w:p>
@@ -1441,7 +1562,10 @@
         <w:jc w:val="both"/>
       </w:pPr>
       <w:r>
-        <w:t xml:space="preserve">Software </w:t>
+        <w:t>System</w:t>
+      </w:r>
+      <w:r>
+        <w:t xml:space="preserve"> </w:t>
       </w:r>
       <w:r>
         <w:t>presents home activity screen</w:t>
@@ -1478,7 +1602,13 @@
       </w:r>
       <w:r>
         <w:tab/>
-        <w:t xml:space="preserve">1a1. Software suggests </w:t>
+        <w:t xml:space="preserve">1a1. </w:t>
+      </w:r>
+      <w:r>
+        <w:t>System</w:t>
+      </w:r>
+      <w:r>
+        <w:t xml:space="preserve"> suggests </w:t>
       </w:r>
       <w:r>
         <w:rPr>
@@ -1603,7 +1733,10 @@
         <w:jc w:val="both"/>
       </w:pPr>
       <w:r>
-        <w:t xml:space="preserve">Software queries </w:t>
+        <w:t>System</w:t>
+      </w:r>
+      <w:r>
+        <w:t xml:space="preserve"> queries </w:t>
       </w:r>
       <w:r>
         <w:t>DB for known account information, sets password to default</w:t>
@@ -1619,7 +1752,10 @@
         <w:jc w:val="both"/>
       </w:pPr>
       <w:r>
-        <w:t xml:space="preserve">Software </w:t>
+        <w:t>System</w:t>
+      </w:r>
+      <w:r>
+        <w:t xml:space="preserve"> </w:t>
       </w:r>
       <w:r>
         <w:rPr>
@@ -1760,24 +1896,11 @@
       <w:pPr>
         <w:jc w:val="both"/>
       </w:pPr>
-      <w:proofErr w:type="gramStart"/>
       <w:r>
         <w:t xml:space="preserve">Preconditions: User </w:t>
       </w:r>
       <w:r>
-        <w:t>has an account</w:t>
-      </w:r>
-      <w:proofErr w:type="gramEnd"/>
-      <w:r>
-        <w:t xml:space="preserve">, </w:t>
-      </w:r>
-      <w:proofErr w:type="gramStart"/>
-      <w:r>
-        <w:t>admin has an email</w:t>
-      </w:r>
-      <w:proofErr w:type="gramEnd"/>
-      <w:r>
-        <w:t xml:space="preserve"> </w:t>
+        <w:t xml:space="preserve">has an account, admin has an email </w:t>
       </w:r>
     </w:p>
     <w:p>
@@ -1851,33 +1974,123 @@
       <w:pPr>
         <w:jc w:val="both"/>
       </w:pPr>
-    </w:p>
-    <w:p>
-      <w:pPr>
-        <w:jc w:val="both"/>
-      </w:pPr>
-    </w:p>
-    <w:p>
-      <w:pPr>
-        <w:jc w:val="both"/>
-      </w:pPr>
-    </w:p>
-    <w:p>
-      <w:pPr>
-        <w:jc w:val="both"/>
-      </w:pPr>
-    </w:p>
-    <w:p>
-      <w:pPr>
-        <w:jc w:val="both"/>
-      </w:pPr>
-    </w:p>
-    <w:p>
-      <w:pPr>
-        <w:jc w:val="both"/>
-      </w:pPr>
-      <w:bookmarkStart w:id="0" w:name="_GoBack"/>
-      <w:bookmarkEnd w:id="0"/>
+      <w:r>
+        <w:t>Use Case 1.6</w:t>
+      </w:r>
+      <w:r>
+        <w:tab/>
+      </w:r>
+      <w:r>
+        <w:tab/>
+      </w:r>
+      <w:r>
+        <w:tab/>
+      </w:r>
+      <w:r>
+        <w:tab/>
+      </w:r>
+      <w:r>
+        <w:rPr>
+          <w:u w:val="single"/>
+        </w:rPr>
+        <w:t>Update Database</w:t>
+      </w:r>
+    </w:p>
+    <w:p>
+      <w:pPr>
+        <w:jc w:val="both"/>
+      </w:pPr>
+    </w:p>
+    <w:p>
+      <w:pPr>
+        <w:jc w:val="both"/>
+      </w:pPr>
+    </w:p>
+    <w:p>
+      <w:pPr>
+        <w:jc w:val="both"/>
+      </w:pPr>
+      <w:r>
+        <w:t>Primary Actor: Admin</w:t>
+      </w:r>
+    </w:p>
+    <w:p>
+      <w:pPr>
+        <w:jc w:val="both"/>
+      </w:pPr>
+      <w:r>
+        <w:t>Preconditions: Admin has web browser installed</w:t>
+      </w:r>
+    </w:p>
+    <w:p>
+      <w:pPr>
+        <w:jc w:val="both"/>
+      </w:pPr>
+    </w:p>
+    <w:p>
+      <w:pPr>
+        <w:jc w:val="both"/>
+      </w:pPr>
+      <w:r>
+        <w:t>Basic Flow of Events:</w:t>
+      </w:r>
+    </w:p>
+    <w:p>
+      <w:pPr>
+        <w:pStyle w:val="ListParagraph"/>
+        <w:numPr>
+          <w:ilvl w:val="0"/>
+          <w:numId w:val="7"/>
+        </w:numPr>
+        <w:jc w:val="both"/>
+      </w:pPr>
+      <w:r>
+        <w:t>Admin opens web browser, navigates to PHPmyadmin page on server</w:t>
+      </w:r>
+    </w:p>
+    <w:p>
+      <w:pPr>
+        <w:pStyle w:val="ListParagraph"/>
+        <w:numPr>
+          <w:ilvl w:val="0"/>
+          <w:numId w:val="7"/>
+        </w:numPr>
+        <w:jc w:val="both"/>
+      </w:pPr>
+      <w:r>
+        <w:t xml:space="preserve">Admin provides credentials </w:t>
+      </w:r>
+    </w:p>
+    <w:p>
+      <w:pPr>
+        <w:pStyle w:val="ListParagraph"/>
+        <w:numPr>
+          <w:ilvl w:val="0"/>
+          <w:numId w:val="7"/>
+        </w:numPr>
+        <w:jc w:val="both"/>
+      </w:pPr>
+      <w:r>
+        <w:t>Admin edits Accounts or Services tables as needed</w:t>
+      </w:r>
+    </w:p>
+    <w:p>
+      <w:pPr>
+        <w:pStyle w:val="ListParagraph"/>
+        <w:numPr>
+          <w:ilvl w:val="0"/>
+          <w:numId w:val="7"/>
+        </w:numPr>
+        <w:jc w:val="both"/>
+      </w:pPr>
+      <w:r>
+        <w:t>Admin Logs out of PHPmyadmin, and closes browser</w:t>
+      </w:r>
+    </w:p>
+    <w:p>
+      <w:pPr>
+        <w:jc w:val="both"/>
+      </w:pPr>
     </w:p>
     <w:p>
       <w:pPr>
@@ -1928,15 +2141,20 @@
       <w:pPr>
         <w:jc w:val="both"/>
       </w:pPr>
+    </w:p>
+    <w:p>
+      <w:pPr>
+        <w:jc w:val="both"/>
+      </w:pPr>
       <w:r>
         <w:rPr>
           <w:noProof/>
         </w:rPr>
         <w:drawing>
-          <wp:inline distT="0" distB="0" distL="0" distR="0" wp14:anchorId="3B696C6B" wp14:editId="48B0D3FC">
-            <wp:extent cx="5478780" cy="2983230"/>
-            <wp:effectExtent l="0" t="0" r="7620" b="0"/>
-            <wp:docPr id="3" name="Picture 3" descr="Macintosh HD:Users:scott:Desktop:Software Engineering:Team Project:Nimbus.io :Documentation:ClassDiagram9-21-13.jpg"/>
+          <wp:inline distT="0" distB="0" distL="0" distR="0" wp14:anchorId="38EFF25B" wp14:editId="618CFAE8">
+            <wp:extent cx="5478780" cy="2503170"/>
+            <wp:effectExtent l="0" t="0" r="7620" b="11430"/>
+            <wp:docPr id="2" name="Picture 2" descr="Macintosh HD:Users:scott:Desktop:Software Engineering:Team Project:Nimbus.io:Documentation:ClassDiagramCurrent.jpg"/>
             <wp:cNvGraphicFramePr>
               <a:graphicFrameLocks xmlns:a="http://schemas.openxmlformats.org/drawingml/2006/main" noChangeAspect="1"/>
             </wp:cNvGraphicFramePr>
@@ -1944,13 +2162,13 @@
               <a:graphicData uri="http://schemas.openxmlformats.org/drawingml/2006/picture">
                 <pic:pic xmlns:pic="http://schemas.openxmlformats.org/drawingml/2006/picture">
                   <pic:nvPicPr>
-                    <pic:cNvPr id="0" name="Picture 3" descr="Macintosh HD:Users:scott:Desktop:Software Engineering:Team Project:Nimbus.io :Documentation:ClassDiagram9-21-13.jpg"/>
+                    <pic:cNvPr id="0" name="Picture 2" descr="Macintosh HD:Users:scott:Desktop:Software Engineering:Team Project:Nimbus.io:Documentation:ClassDiagramCurrent.jpg"/>
                     <pic:cNvPicPr>
                       <a:picLocks noChangeAspect="1" noChangeArrowheads="1"/>
                     </pic:cNvPicPr>
                   </pic:nvPicPr>
                   <pic:blipFill>
-                    <a:blip r:embed="rId7">
+                    <a:blip r:embed="rId10">
                       <a:extLst>
                         <a:ext uri="{28A0092B-C50C-407E-A947-70E740481C1C}">
                           <a14:useLocalDpi xmlns:a14="http://schemas.microsoft.com/office/drawing/2010/main" val="0"/>
@@ -1965,7 +2183,7 @@
                   <pic:spPr bwMode="auto">
                     <a:xfrm>
                       <a:off x="0" y="0"/>
-                      <a:ext cx="5478780" cy="2983230"/>
+                      <a:ext cx="5478780" cy="2503170"/>
                     </a:xfrm>
                     <a:prstGeom prst="rect">
                       <a:avLst/>
@@ -1982,17 +2200,11 @@
         </w:drawing>
       </w:r>
     </w:p>
-    <w:p>
-      <w:pPr>
-        <w:jc w:val="both"/>
-      </w:pPr>
-    </w:p>
-    <w:p>
-      <w:pPr>
-        <w:jc w:val="both"/>
-      </w:pPr>
-    </w:p>
     <w:sectPr>
+      <w:headerReference w:type="even" r:id="rId11"/>
+      <w:headerReference w:type="default" r:id="rId12"/>
+      <w:footerReference w:type="even" r:id="rId13"/>
+      <w:footerReference w:type="default" r:id="rId14"/>
       <w:pgSz w:w="12240" w:h="15840"/>
       <w:pgMar w:top="1440" w:right="1800" w:bottom="1440" w:left="1800" w:header="720" w:footer="720" w:gutter="0"/>
       <w:cols w:space="720"/>
@@ -2002,6 +2214,235 @@
 </w:document>
 </file>
 
+<file path=word/endnotes.xml><?xml version="1.0" encoding="utf-8"?>
+<w:endnotes xmlns:wpc="http://schemas.microsoft.com/office/word/2010/wordprocessingCanvas" xmlns:mo="http://schemas.microsoft.com/office/mac/office/2008/main" xmlns:mc="http://schemas.openxmlformats.org/markup-compatibility/2006" xmlns:mv="urn:schemas-microsoft-com:mac:vml" xmlns:o="urn:schemas-microsoft-com:office:office" xmlns:r="http://schemas.openxmlformats.org/officeDocument/2006/relationships" xmlns:m="http://schemas.openxmlformats.org/officeDocument/2006/math" xmlns:v="urn:schemas-microsoft-com:vml" xmlns:wp14="http://schemas.microsoft.com/office/word/2010/wordprocessingDrawing" xmlns:wp="http://schemas.openxmlformats.org/drawingml/2006/wordprocessingDrawing" xmlns:w10="urn:schemas-microsoft-com:office:word" xmlns:w="http://schemas.openxmlformats.org/wordprocessingml/2006/main" xmlns:w14="http://schemas.microsoft.com/office/word/2010/wordml" xmlns:wpg="http://schemas.microsoft.com/office/word/2010/wordprocessingGroup" xmlns:wpi="http://schemas.microsoft.com/office/word/2010/wordprocessingInk" xmlns:wne="http://schemas.microsoft.com/office/word/2006/wordml" xmlns:wps="http://schemas.microsoft.com/office/word/2010/wordprocessingShape" mc:Ignorable="w14 wp14">
+  <w:endnote w:type="separator" w:id="-1">
+    <w:p>
+      <w:pPr>
+        <w:spacing w:line="240" w:lineRule="auto"/>
+      </w:pPr>
+      <w:r>
+        <w:separator/>
+      </w:r>
+    </w:p>
+  </w:endnote>
+  <w:endnote w:type="continuationSeparator" w:id="0">
+    <w:p>
+      <w:pPr>
+        <w:spacing w:line="240" w:lineRule="auto"/>
+      </w:pPr>
+      <w:r>
+        <w:continuationSeparator/>
+      </w:r>
+    </w:p>
+  </w:endnote>
+</w:endnotes>
+</file>
+
+<file path=word/footer1.xml><?xml version="1.0" encoding="utf-8"?>
+<w:ftr xmlns:wpc="http://schemas.microsoft.com/office/word/2010/wordprocessingCanvas" xmlns:mo="http://schemas.microsoft.com/office/mac/office/2008/main" xmlns:mc="http://schemas.openxmlformats.org/markup-compatibility/2006" xmlns:mv="urn:schemas-microsoft-com:mac:vml" xmlns:o="urn:schemas-microsoft-com:office:office" xmlns:r="http://schemas.openxmlformats.org/officeDocument/2006/relationships" xmlns:m="http://schemas.openxmlformats.org/officeDocument/2006/math" xmlns:v="urn:schemas-microsoft-com:vml" xmlns:wp14="http://schemas.microsoft.com/office/word/2010/wordprocessingDrawing" xmlns:wp="http://schemas.openxmlformats.org/drawingml/2006/wordprocessingDrawing" xmlns:w10="urn:schemas-microsoft-com:office:word" xmlns:w="http://schemas.openxmlformats.org/wordprocessingml/2006/main" xmlns:w14="http://schemas.microsoft.com/office/word/2010/wordml" xmlns:wpg="http://schemas.microsoft.com/office/word/2010/wordprocessingGroup" xmlns:wpi="http://schemas.microsoft.com/office/word/2010/wordprocessingInk" xmlns:wne="http://schemas.microsoft.com/office/word/2006/wordml" xmlns:wps="http://schemas.microsoft.com/office/word/2010/wordprocessingShape" mc:Ignorable="w14 wp14">
+  <w:p>
+    <w:pPr>
+      <w:pStyle w:val="Footer"/>
+      <w:framePr w:wrap="around" w:vAnchor="text" w:hAnchor="margin" w:xAlign="right" w:y="1"/>
+      <w:rPr>
+        <w:rStyle w:val="PageNumber"/>
+      </w:rPr>
+    </w:pPr>
+    <w:r>
+      <w:rPr>
+        <w:rStyle w:val="PageNumber"/>
+      </w:rPr>
+      <w:fldChar w:fldCharType="begin"/>
+    </w:r>
+    <w:r>
+      <w:rPr>
+        <w:rStyle w:val="PageNumber"/>
+      </w:rPr>
+      <w:instrText xml:space="preserve">PAGE  </w:instrText>
+    </w:r>
+    <w:r>
+      <w:rPr>
+        <w:rStyle w:val="PageNumber"/>
+      </w:rPr>
+      <w:fldChar w:fldCharType="end"/>
+    </w:r>
+  </w:p>
+  <w:p>
+    <w:pPr>
+      <w:pStyle w:val="Footer"/>
+      <w:ind w:right="360"/>
+    </w:pPr>
+  </w:p>
+</w:ftr>
+</file>
+
+<file path=word/footer2.xml><?xml version="1.0" encoding="utf-8"?>
+<w:ftr xmlns:wpc="http://schemas.microsoft.com/office/word/2010/wordprocessingCanvas" xmlns:mo="http://schemas.microsoft.com/office/mac/office/2008/main" xmlns:mc="http://schemas.openxmlformats.org/markup-compatibility/2006" xmlns:mv="urn:schemas-microsoft-com:mac:vml" xmlns:o="urn:schemas-microsoft-com:office:office" xmlns:r="http://schemas.openxmlformats.org/officeDocument/2006/relationships" xmlns:m="http://schemas.openxmlformats.org/officeDocument/2006/math" xmlns:v="urn:schemas-microsoft-com:vml" xmlns:wp14="http://schemas.microsoft.com/office/word/2010/wordprocessingDrawing" xmlns:wp="http://schemas.openxmlformats.org/drawingml/2006/wordprocessingDrawing" xmlns:w10="urn:schemas-microsoft-com:office:word" xmlns:w="http://schemas.openxmlformats.org/wordprocessingml/2006/main" xmlns:w14="http://schemas.microsoft.com/office/word/2010/wordml" xmlns:wpg="http://schemas.microsoft.com/office/word/2010/wordprocessingGroup" xmlns:wpi="http://schemas.microsoft.com/office/word/2010/wordprocessingInk" xmlns:wne="http://schemas.microsoft.com/office/word/2006/wordml" xmlns:wps="http://schemas.microsoft.com/office/word/2010/wordprocessingShape" mc:Ignorable="w14 wp14">
+  <w:p>
+    <w:pPr>
+      <w:pStyle w:val="Footer"/>
+      <w:framePr w:wrap="around" w:vAnchor="text" w:hAnchor="margin" w:xAlign="right" w:y="1"/>
+      <w:rPr>
+        <w:rStyle w:val="PageNumber"/>
+      </w:rPr>
+    </w:pPr>
+    <w:r>
+      <w:rPr>
+        <w:rStyle w:val="PageNumber"/>
+      </w:rPr>
+      <w:fldChar w:fldCharType="begin"/>
+    </w:r>
+    <w:r>
+      <w:rPr>
+        <w:rStyle w:val="PageNumber"/>
+      </w:rPr>
+      <w:instrText xml:space="preserve">PAGE  </w:instrText>
+    </w:r>
+    <w:r>
+      <w:rPr>
+        <w:rStyle w:val="PageNumber"/>
+      </w:rPr>
+      <w:fldChar w:fldCharType="separate"/>
+    </w:r>
+    <w:r>
+      <w:rPr>
+        <w:rStyle w:val="PageNumber"/>
+        <w:noProof/>
+      </w:rPr>
+      <w:t>1</w:t>
+    </w:r>
+    <w:r>
+      <w:rPr>
+        <w:rStyle w:val="PageNumber"/>
+      </w:rPr>
+      <w:fldChar w:fldCharType="end"/>
+    </w:r>
+  </w:p>
+  <w:p>
+    <w:pPr>
+      <w:pStyle w:val="Footer"/>
+      <w:ind w:right="360"/>
+    </w:pPr>
+  </w:p>
+</w:ftr>
+</file>
+
+<file path=word/footnotes.xml><?xml version="1.0" encoding="utf-8"?>
+<w:footnotes xmlns:wpc="http://schemas.microsoft.com/office/word/2010/wordprocessingCanvas" xmlns:mo="http://schemas.microsoft.com/office/mac/office/2008/main" xmlns:mc="http://schemas.openxmlformats.org/markup-compatibility/2006" xmlns:mv="urn:schemas-microsoft-com:mac:vml" xmlns:o="urn:schemas-microsoft-com:office:office" xmlns:r="http://schemas.openxmlformats.org/officeDocument/2006/relationships" xmlns:m="http://schemas.openxmlformats.org/officeDocument/2006/math" xmlns:v="urn:schemas-microsoft-com:vml" xmlns:wp14="http://schemas.microsoft.com/office/word/2010/wordprocessingDrawing" xmlns:wp="http://schemas.openxmlformats.org/drawingml/2006/wordprocessingDrawing" xmlns:w10="urn:schemas-microsoft-com:office:word" xmlns:w="http://schemas.openxmlformats.org/wordprocessingml/2006/main" xmlns:w14="http://schemas.microsoft.com/office/word/2010/wordml" xmlns:wpg="http://schemas.microsoft.com/office/word/2010/wordprocessingGroup" xmlns:wpi="http://schemas.microsoft.com/office/word/2010/wordprocessingInk" xmlns:wne="http://schemas.microsoft.com/office/word/2006/wordml" xmlns:wps="http://schemas.microsoft.com/office/word/2010/wordprocessingShape" mc:Ignorable="w14 wp14">
+  <w:footnote w:type="separator" w:id="-1">
+    <w:p>
+      <w:pPr>
+        <w:spacing w:line="240" w:lineRule="auto"/>
+      </w:pPr>
+      <w:r>
+        <w:separator/>
+      </w:r>
+    </w:p>
+  </w:footnote>
+  <w:footnote w:type="continuationSeparator" w:id="0">
+    <w:p>
+      <w:pPr>
+        <w:spacing w:line="240" w:lineRule="auto"/>
+      </w:pPr>
+      <w:r>
+        <w:continuationSeparator/>
+      </w:r>
+    </w:p>
+  </w:footnote>
+</w:footnotes>
+</file>
+
+<file path=word/header1.xml><?xml version="1.0" encoding="utf-8"?>
+<w:hdr xmlns:wpc="http://schemas.microsoft.com/office/word/2010/wordprocessingCanvas" xmlns:mo="http://schemas.microsoft.com/office/mac/office/2008/main" xmlns:mc="http://schemas.openxmlformats.org/markup-compatibility/2006" xmlns:mv="urn:schemas-microsoft-com:mac:vml" xmlns:o="urn:schemas-microsoft-com:office:office" xmlns:r="http://schemas.openxmlformats.org/officeDocument/2006/relationships" xmlns:m="http://schemas.openxmlformats.org/officeDocument/2006/math" xmlns:v="urn:schemas-microsoft-com:vml" xmlns:wp14="http://schemas.microsoft.com/office/word/2010/wordprocessingDrawing" xmlns:wp="http://schemas.openxmlformats.org/drawingml/2006/wordprocessingDrawing" xmlns:w10="urn:schemas-microsoft-com:office:word" xmlns:w="http://schemas.openxmlformats.org/wordprocessingml/2006/main" xmlns:w14="http://schemas.microsoft.com/office/word/2010/wordml" xmlns:wpg="http://schemas.microsoft.com/office/word/2010/wordprocessingGroup" xmlns:wpi="http://schemas.microsoft.com/office/word/2010/wordprocessingInk" xmlns:wne="http://schemas.microsoft.com/office/word/2006/wordml" xmlns:wps="http://schemas.microsoft.com/office/word/2010/wordprocessingShape" mc:Ignorable="w14 wp14">
+  <w:p>
+    <w:pPr>
+      <w:pStyle w:val="Header"/>
+    </w:pPr>
+    <w:sdt>
+      <w:sdtPr>
+        <w:id w:val="171999623"/>
+        <w:placeholder>
+          <w:docPart w:val="FE1114DF52970E42B5BDD80CB96F1C47"/>
+        </w:placeholder>
+        <w:temporary/>
+        <w:showingPlcHdr/>
+      </w:sdtPr>
+      <w:sdtContent>
+        <w:r>
+          <w:t>[Type text]</w:t>
+        </w:r>
+      </w:sdtContent>
+    </w:sdt>
+    <w:r>
+      <w:ptab w:relativeTo="margin" w:alignment="center" w:leader="none"/>
+    </w:r>
+    <w:sdt>
+      <w:sdtPr>
+        <w:id w:val="171999624"/>
+        <w:placeholder>
+          <w:docPart w:val="D045328166689343907254CA8E8B50EF"/>
+        </w:placeholder>
+        <w:temporary/>
+        <w:showingPlcHdr/>
+      </w:sdtPr>
+      <w:sdtContent>
+        <w:r>
+          <w:t>[Type text]</w:t>
+        </w:r>
+      </w:sdtContent>
+    </w:sdt>
+    <w:r>
+      <w:ptab w:relativeTo="margin" w:alignment="right" w:leader="none"/>
+    </w:r>
+    <w:sdt>
+      <w:sdtPr>
+        <w:id w:val="171999625"/>
+        <w:placeholder>
+          <w:docPart w:val="B411DE7E6997404D8FD5456A95B93483"/>
+        </w:placeholder>
+        <w:temporary/>
+        <w:showingPlcHdr/>
+      </w:sdtPr>
+      <w:sdtContent>
+        <w:r>
+          <w:t>[Type text]</w:t>
+        </w:r>
+      </w:sdtContent>
+    </w:sdt>
+  </w:p>
+  <w:p>
+    <w:pPr>
+      <w:pStyle w:val="Header"/>
+    </w:pPr>
+  </w:p>
+</w:hdr>
+</file>
+
+<file path=word/header2.xml><?xml version="1.0" encoding="utf-8"?>
+<w:hdr xmlns:wpc="http://schemas.microsoft.com/office/word/2010/wordprocessingCanvas" xmlns:mo="http://schemas.microsoft.com/office/mac/office/2008/main" xmlns:mc="http://schemas.openxmlformats.org/markup-compatibility/2006" xmlns:mv="urn:schemas-microsoft-com:mac:vml" xmlns:o="urn:schemas-microsoft-com:office:office" xmlns:r="http://schemas.openxmlformats.org/officeDocument/2006/relationships" xmlns:m="http://schemas.openxmlformats.org/officeDocument/2006/math" xmlns:v="urn:schemas-microsoft-com:vml" xmlns:wp14="http://schemas.microsoft.com/office/word/2010/wordprocessingDrawing" xmlns:wp="http://schemas.openxmlformats.org/drawingml/2006/wordprocessingDrawing" xmlns:w10="urn:schemas-microsoft-com:office:word" xmlns:w="http://schemas.openxmlformats.org/wordprocessingml/2006/main" xmlns:w14="http://schemas.microsoft.com/office/word/2010/wordml" xmlns:wpg="http://schemas.microsoft.com/office/word/2010/wordprocessingGroup" xmlns:wpi="http://schemas.microsoft.com/office/word/2010/wordprocessingInk" xmlns:wne="http://schemas.microsoft.com/office/word/2006/wordml" xmlns:wps="http://schemas.microsoft.com/office/word/2010/wordprocessingShape" mc:Ignorable="w14 wp14">
+  <w:p>
+    <w:pPr>
+      <w:pStyle w:val="Header"/>
+    </w:pPr>
+    <w:r>
+      <w:ptab w:relativeTo="margin" w:alignment="center" w:leader="none"/>
+    </w:r>
+    <w:r>
+      <w:ptab w:relativeTo="margin" w:alignment="right" w:leader="none"/>
+    </w:r>
+    <w:r>
+      <w:t>Project Requirements</w:t>
+    </w:r>
+  </w:p>
+  <w:p>
+    <w:pPr>
+      <w:pStyle w:val="Header"/>
+    </w:pPr>
+  </w:p>
+</w:hdr>
+</file>
+
 <file path=word/numbering.xml><?xml version="1.0" encoding="utf-8"?>
 <w:numbering xmlns:wpc="http://schemas.microsoft.com/office/word/2010/wordprocessingCanvas" xmlns:mo="http://schemas.microsoft.com/office/mac/office/2008/main" xmlns:mc="http://schemas.openxmlformats.org/markup-compatibility/2006" xmlns:mv="urn:schemas-microsoft-com:mac:vml" xmlns:o="urn:schemas-microsoft-com:office:office" xmlns:r="http://schemas.openxmlformats.org/officeDocument/2006/relationships" xmlns:m="http://schemas.openxmlformats.org/officeDocument/2006/math" xmlns:v="urn:schemas-microsoft-com:vml" xmlns:wp14="http://schemas.microsoft.com/office/word/2010/wordprocessingDrawing" xmlns:wp="http://schemas.openxmlformats.org/drawingml/2006/wordprocessingDrawing" xmlns:w10="urn:schemas-microsoft-com:office:word" xmlns:w="http://schemas.openxmlformats.org/wordprocessingml/2006/main" xmlns:w14="http://schemas.microsoft.com/office/word/2010/wordml" xmlns:wpg="http://schemas.microsoft.com/office/word/2010/wordprocessingGroup" xmlns:wpi="http://schemas.microsoft.com/office/word/2010/wordprocessingInk" xmlns:wne="http://schemas.microsoft.com/office/word/2006/wordml" xmlns:wps="http://schemas.microsoft.com/office/word/2010/wordprocessingShape" mc:Ignorable="w14 wp14">
   <w:abstractNum w:abstractNumId="0">
@@ -2272,6 +2713,92 @@
     </w:lvl>
   </w:abstractNum>
   <w:abstractNum w:abstractNumId="3">
+    <w:nsid w:val="580E49B8"/>
+    <w:multiLevelType w:val="hybridMultilevel"/>
+    <w:tmpl w:val="BF40ADFE"/>
+    <w:lvl w:ilvl="0" w:tplc="0409000F">
+      <w:start w:val="1"/>
+      <w:numFmt w:val="decimal"/>
+      <w:lvlText w:val="%1."/>
+      <w:lvlJc w:val="left"/>
+      <w:pPr>
+        <w:ind w:left="720" w:hanging="360"/>
+      </w:pPr>
+    </w:lvl>
+    <w:lvl w:ilvl="1" w:tplc="04090019" w:tentative="1">
+      <w:start w:val="1"/>
+      <w:numFmt w:val="lowerLetter"/>
+      <w:lvlText w:val="%2."/>
+      <w:lvlJc w:val="left"/>
+      <w:pPr>
+        <w:ind w:left="1440" w:hanging="360"/>
+      </w:pPr>
+    </w:lvl>
+    <w:lvl w:ilvl="2" w:tplc="0409001B" w:tentative="1">
+      <w:start w:val="1"/>
+      <w:numFmt w:val="lowerRoman"/>
+      <w:lvlText w:val="%3."/>
+      <w:lvlJc w:val="right"/>
+      <w:pPr>
+        <w:ind w:left="2160" w:hanging="180"/>
+      </w:pPr>
+    </w:lvl>
+    <w:lvl w:ilvl="3" w:tplc="0409000F" w:tentative="1">
+      <w:start w:val="1"/>
+      <w:numFmt w:val="decimal"/>
+      <w:lvlText w:val="%4."/>
+      <w:lvlJc w:val="left"/>
+      <w:pPr>
+        <w:ind w:left="2880" w:hanging="360"/>
+      </w:pPr>
+    </w:lvl>
+    <w:lvl w:ilvl="4" w:tplc="04090019" w:tentative="1">
+      <w:start w:val="1"/>
+      <w:numFmt w:val="lowerLetter"/>
+      <w:lvlText w:val="%5."/>
+      <w:lvlJc w:val="left"/>
+      <w:pPr>
+        <w:ind w:left="3600" w:hanging="360"/>
+      </w:pPr>
+    </w:lvl>
+    <w:lvl w:ilvl="5" w:tplc="0409001B" w:tentative="1">
+      <w:start w:val="1"/>
+      <w:numFmt w:val="lowerRoman"/>
+      <w:lvlText w:val="%6."/>
+      <w:lvlJc w:val="right"/>
+      <w:pPr>
+        <w:ind w:left="4320" w:hanging="180"/>
+      </w:pPr>
+    </w:lvl>
+    <w:lvl w:ilvl="6" w:tplc="0409000F" w:tentative="1">
+      <w:start w:val="1"/>
+      <w:numFmt w:val="decimal"/>
+      <w:lvlText w:val="%7."/>
+      <w:lvlJc w:val="left"/>
+      <w:pPr>
+        <w:ind w:left="5040" w:hanging="360"/>
+      </w:pPr>
+    </w:lvl>
+    <w:lvl w:ilvl="7" w:tplc="04090019" w:tentative="1">
+      <w:start w:val="1"/>
+      <w:numFmt w:val="lowerLetter"/>
+      <w:lvlText w:val="%8."/>
+      <w:lvlJc w:val="left"/>
+      <w:pPr>
+        <w:ind w:left="5760" w:hanging="360"/>
+      </w:pPr>
+    </w:lvl>
+    <w:lvl w:ilvl="8" w:tplc="0409001B" w:tentative="1">
+      <w:start w:val="1"/>
+      <w:numFmt w:val="lowerRoman"/>
+      <w:lvlText w:val="%9."/>
+      <w:lvlJc w:val="right"/>
+      <w:pPr>
+        <w:ind w:left="6480" w:hanging="180"/>
+      </w:pPr>
+    </w:lvl>
+  </w:abstractNum>
+  <w:abstractNum w:abstractNumId="4">
     <w:nsid w:val="610304FF"/>
     <w:multiLevelType w:val="hybridMultilevel"/>
     <w:tmpl w:val="6FC670B8"/>
@@ -2360,7 +2887,7 @@
       </w:pPr>
     </w:lvl>
   </w:abstractNum>
-  <w:abstractNum w:abstractNumId="4">
+  <w:abstractNum w:abstractNumId="5">
     <w:nsid w:val="659E1B94"/>
     <w:multiLevelType w:val="hybridMultilevel"/>
     <w:tmpl w:val="6FC670B8"/>
@@ -2449,7 +2976,7 @@
       </w:pPr>
     </w:lvl>
   </w:abstractNum>
-  <w:abstractNum w:abstractNumId="5">
+  <w:abstractNum w:abstractNumId="6">
     <w:nsid w:val="7D380E72"/>
     <w:multiLevelType w:val="hybridMultilevel"/>
     <w:tmpl w:val="DFB6E548"/>
@@ -2539,7 +3066,7 @@
     <w:abstractNumId w:val="0"/>
   </w:num>
   <w:num w:numId="2">
-    <w:abstractNumId w:val="5"/>
+    <w:abstractNumId w:val="6"/>
   </w:num>
   <w:num w:numId="3">
     <w:abstractNumId w:val="2"/>
@@ -2548,9 +3075,12 @@
     <w:abstractNumId w:val="1"/>
   </w:num>
   <w:num w:numId="5">
+    <w:abstractNumId w:val="5"/>
+  </w:num>
+  <w:num w:numId="6">
     <w:abstractNumId w:val="4"/>
   </w:num>
-  <w:num w:numId="6">
+  <w:num w:numId="7">
     <w:abstractNumId w:val="3"/>
   </w:num>
 </w:numbering>
@@ -2802,6 +3332,68 @@
       <w:contextualSpacing/>
     </w:pPr>
   </w:style>
+  <w:style w:type="paragraph" w:styleId="Header">
+    <w:name w:val="header"/>
+    <w:basedOn w:val="Normal"/>
+    <w:link w:val="HeaderChar"/>
+    <w:uiPriority w:val="99"/>
+    <w:unhideWhenUsed/>
+    <w:rsid w:val="00F6168D"/>
+    <w:pPr>
+      <w:tabs>
+        <w:tab w:val="center" w:pos="4320"/>
+        <w:tab w:val="right" w:pos="8640"/>
+      </w:tabs>
+      <w:spacing w:line="240" w:lineRule="auto"/>
+    </w:pPr>
+  </w:style>
+  <w:style w:type="character" w:customStyle="1" w:styleId="HeaderChar">
+    <w:name w:val="Header Char"/>
+    <w:basedOn w:val="DefaultParagraphFont"/>
+    <w:link w:val="Header"/>
+    <w:uiPriority w:val="99"/>
+    <w:rsid w:val="00F6168D"/>
+    <w:rPr>
+      <w:rFonts w:eastAsiaTheme="minorHAnsi"/>
+      <w:sz w:val="22"/>
+      <w:szCs w:val="22"/>
+    </w:rPr>
+  </w:style>
+  <w:style w:type="paragraph" w:styleId="Footer">
+    <w:name w:val="footer"/>
+    <w:basedOn w:val="Normal"/>
+    <w:link w:val="FooterChar"/>
+    <w:uiPriority w:val="99"/>
+    <w:unhideWhenUsed/>
+    <w:rsid w:val="00F6168D"/>
+    <w:pPr>
+      <w:tabs>
+        <w:tab w:val="center" w:pos="4320"/>
+        <w:tab w:val="right" w:pos="8640"/>
+      </w:tabs>
+      <w:spacing w:line="240" w:lineRule="auto"/>
+    </w:pPr>
+  </w:style>
+  <w:style w:type="character" w:customStyle="1" w:styleId="FooterChar">
+    <w:name w:val="Footer Char"/>
+    <w:basedOn w:val="DefaultParagraphFont"/>
+    <w:link w:val="Footer"/>
+    <w:uiPriority w:val="99"/>
+    <w:rsid w:val="00F6168D"/>
+    <w:rPr>
+      <w:rFonts w:eastAsiaTheme="minorHAnsi"/>
+      <w:sz w:val="22"/>
+      <w:szCs w:val="22"/>
+    </w:rPr>
+  </w:style>
+  <w:style w:type="character" w:styleId="PageNumber">
+    <w:name w:val="page number"/>
+    <w:basedOn w:val="DefaultParagraphFont"/>
+    <w:uiPriority w:val="99"/>
+    <w:semiHidden/>
+    <w:unhideWhenUsed/>
+    <w:rsid w:val="00D21839"/>
+  </w:style>
 </w:styles>
 </file>
 
@@ -3051,7 +3643,676 @@
       <w:contextualSpacing/>
     </w:pPr>
   </w:style>
+  <w:style w:type="paragraph" w:styleId="Header">
+    <w:name w:val="header"/>
+    <w:basedOn w:val="Normal"/>
+    <w:link w:val="HeaderChar"/>
+    <w:uiPriority w:val="99"/>
+    <w:unhideWhenUsed/>
+    <w:rsid w:val="00F6168D"/>
+    <w:pPr>
+      <w:tabs>
+        <w:tab w:val="center" w:pos="4320"/>
+        <w:tab w:val="right" w:pos="8640"/>
+      </w:tabs>
+      <w:spacing w:line="240" w:lineRule="auto"/>
+    </w:pPr>
+  </w:style>
+  <w:style w:type="character" w:customStyle="1" w:styleId="HeaderChar">
+    <w:name w:val="Header Char"/>
+    <w:basedOn w:val="DefaultParagraphFont"/>
+    <w:link w:val="Header"/>
+    <w:uiPriority w:val="99"/>
+    <w:rsid w:val="00F6168D"/>
+    <w:rPr>
+      <w:rFonts w:eastAsiaTheme="minorHAnsi"/>
+      <w:sz w:val="22"/>
+      <w:szCs w:val="22"/>
+    </w:rPr>
+  </w:style>
+  <w:style w:type="paragraph" w:styleId="Footer">
+    <w:name w:val="footer"/>
+    <w:basedOn w:val="Normal"/>
+    <w:link w:val="FooterChar"/>
+    <w:uiPriority w:val="99"/>
+    <w:unhideWhenUsed/>
+    <w:rsid w:val="00F6168D"/>
+    <w:pPr>
+      <w:tabs>
+        <w:tab w:val="center" w:pos="4320"/>
+        <w:tab w:val="right" w:pos="8640"/>
+      </w:tabs>
+      <w:spacing w:line="240" w:lineRule="auto"/>
+    </w:pPr>
+  </w:style>
+  <w:style w:type="character" w:customStyle="1" w:styleId="FooterChar">
+    <w:name w:val="Footer Char"/>
+    <w:basedOn w:val="DefaultParagraphFont"/>
+    <w:link w:val="Footer"/>
+    <w:uiPriority w:val="99"/>
+    <w:rsid w:val="00F6168D"/>
+    <w:rPr>
+      <w:rFonts w:eastAsiaTheme="minorHAnsi"/>
+      <w:sz w:val="22"/>
+      <w:szCs w:val="22"/>
+    </w:rPr>
+  </w:style>
+  <w:style w:type="character" w:styleId="PageNumber">
+    <w:name w:val="page number"/>
+    <w:basedOn w:val="DefaultParagraphFont"/>
+    <w:uiPriority w:val="99"/>
+    <w:semiHidden/>
+    <w:unhideWhenUsed/>
+    <w:rsid w:val="00D21839"/>
+  </w:style>
 </w:styles>
+</file>
+
+<file path=word/glossary/document.xml><?xml version="1.0" encoding="utf-8"?>
+<w:glossaryDocument xmlns:wpc="http://schemas.microsoft.com/office/word/2010/wordprocessingCanvas" xmlns:mo="http://schemas.microsoft.com/office/mac/office/2008/main" xmlns:mc="http://schemas.openxmlformats.org/markup-compatibility/2006" xmlns:mv="urn:schemas-microsoft-com:mac:vml" xmlns:o="urn:schemas-microsoft-com:office:office" xmlns:r="http://schemas.openxmlformats.org/officeDocument/2006/relationships" xmlns:m="http://schemas.openxmlformats.org/officeDocument/2006/math" xmlns:v="urn:schemas-microsoft-com:vml" xmlns:wp14="http://schemas.microsoft.com/office/word/2010/wordprocessingDrawing" xmlns:wp="http://schemas.openxmlformats.org/drawingml/2006/wordprocessingDrawing" xmlns:w10="urn:schemas-microsoft-com:office:word" xmlns:w="http://schemas.openxmlformats.org/wordprocessingml/2006/main" xmlns:w14="http://schemas.microsoft.com/office/word/2010/wordml" xmlns:wpg="http://schemas.microsoft.com/office/word/2010/wordprocessingGroup" xmlns:wpi="http://schemas.microsoft.com/office/word/2010/wordprocessingInk" xmlns:wne="http://schemas.microsoft.com/office/word/2006/wordml" xmlns:wps="http://schemas.microsoft.com/office/word/2010/wordprocessingShape" mc:Ignorable="w14 wp14">
+  <w:docParts>
+    <w:docPart>
+      <w:docPartPr>
+        <w:name w:val="FE1114DF52970E42B5BDD80CB96F1C47"/>
+        <w:category>
+          <w:name w:val="General"/>
+          <w:gallery w:val="placeholder"/>
+        </w:category>
+        <w:types>
+          <w:type w:val="bbPlcHdr"/>
+        </w:types>
+        <w:behaviors>
+          <w:behavior w:val="content"/>
+        </w:behaviors>
+        <w:guid w:val="{2AC5F8C2-2232-4346-B173-40A330EA5586}"/>
+      </w:docPartPr>
+      <w:docPartBody>
+        <w:p>
+          <w:pPr>
+            <w:pStyle w:val="FE1114DF52970E42B5BDD80CB96F1C47"/>
+          </w:pPr>
+          <w:r>
+            <w:t>[Type text]</w:t>
+          </w:r>
+        </w:p>
+      </w:docPartBody>
+    </w:docPart>
+    <w:docPart>
+      <w:docPartPr>
+        <w:name w:val="D045328166689343907254CA8E8B50EF"/>
+        <w:category>
+          <w:name w:val="General"/>
+          <w:gallery w:val="placeholder"/>
+        </w:category>
+        <w:types>
+          <w:type w:val="bbPlcHdr"/>
+        </w:types>
+        <w:behaviors>
+          <w:behavior w:val="content"/>
+        </w:behaviors>
+        <w:guid w:val="{1F00EE22-CB20-A143-8977-808A88131E1F}"/>
+      </w:docPartPr>
+      <w:docPartBody>
+        <w:p>
+          <w:pPr>
+            <w:pStyle w:val="D045328166689343907254CA8E8B50EF"/>
+          </w:pPr>
+          <w:r>
+            <w:t>[Type text]</w:t>
+          </w:r>
+        </w:p>
+      </w:docPartBody>
+    </w:docPart>
+    <w:docPart>
+      <w:docPartPr>
+        <w:name w:val="B411DE7E6997404D8FD5456A95B93483"/>
+        <w:category>
+          <w:name w:val="General"/>
+          <w:gallery w:val="placeholder"/>
+        </w:category>
+        <w:types>
+          <w:type w:val="bbPlcHdr"/>
+        </w:types>
+        <w:behaviors>
+          <w:behavior w:val="content"/>
+        </w:behaviors>
+        <w:guid w:val="{67530FF1-919C-8E4E-8123-FCF946A51C75}"/>
+      </w:docPartPr>
+      <w:docPartBody>
+        <w:p>
+          <w:pPr>
+            <w:pStyle w:val="B411DE7E6997404D8FD5456A95B93483"/>
+          </w:pPr>
+          <w:r>
+            <w:t>[Type text]</w:t>
+          </w:r>
+        </w:p>
+      </w:docPartBody>
+    </w:docPart>
+  </w:docParts>
+</w:glossaryDocument>
+</file>
+
+<file path=word/glossary/fontTable.xml><?xml version="1.0" encoding="utf-8"?>
+<w:fonts xmlns:mc="http://schemas.openxmlformats.org/markup-compatibility/2006" xmlns:r="http://schemas.openxmlformats.org/officeDocument/2006/relationships" xmlns:w="http://schemas.openxmlformats.org/wordprocessingml/2006/main" xmlns:w14="http://schemas.microsoft.com/office/word/2010/wordml" mc:Ignorable="w14">
+  <w:font w:name="Times New Roman">
+    <w:panose1 w:val="02020603050405020304"/>
+    <w:charset w:val="00"/>
+    <w:family w:val="auto"/>
+    <w:pitch w:val="variable"/>
+    <w:sig w:usb0="E0002AFF" w:usb1="C0007841" w:usb2="00000009" w:usb3="00000000" w:csb0="000001FF" w:csb1="00000000"/>
+  </w:font>
+  <w:font w:name="Cambria">
+    <w:panose1 w:val="02040503050406030204"/>
+    <w:charset w:val="00"/>
+    <w:family w:val="auto"/>
+    <w:pitch w:val="variable"/>
+    <w:sig w:usb0="E00002FF" w:usb1="400004FF" w:usb2="00000000" w:usb3="00000000" w:csb0="0000019F" w:csb1="00000000"/>
+  </w:font>
+  <w:font w:name="ＭＳ 明朝">
+    <w:panose1 w:val="00000000000000000000"/>
+    <w:charset w:val="80"/>
+    <w:family w:val="roman"/>
+    <w:notTrueType/>
+    <w:pitch w:val="fixed"/>
+    <w:sig w:usb0="00000001" w:usb1="08070000" w:usb2="00000010" w:usb3="00000000" w:csb0="00020000" w:csb1="00000000"/>
+  </w:font>
+  <w:font w:name="Lucida Grande">
+    <w:panose1 w:val="020B0600040502020204"/>
+    <w:charset w:val="00"/>
+    <w:family w:val="auto"/>
+    <w:pitch w:val="variable"/>
+    <w:sig w:usb0="E1000AEF" w:usb1="5000A1FF" w:usb2="00000000" w:usb3="00000000" w:csb0="000001BF" w:csb1="00000000"/>
+  </w:font>
+  <w:font w:name="Arial">
+    <w:panose1 w:val="020B0604020202020204"/>
+    <w:charset w:val="00"/>
+    <w:family w:val="auto"/>
+    <w:pitch w:val="variable"/>
+    <w:sig w:usb0="E0002AFF" w:usb1="C0007843" w:usb2="00000009" w:usb3="00000000" w:csb0="000001FF" w:csb1="00000000"/>
+  </w:font>
+  <w:font w:name="ＭＳ ゴシック">
+    <w:panose1 w:val="00000000000000000000"/>
+    <w:charset w:val="80"/>
+    <w:family w:val="modern"/>
+    <w:notTrueType/>
+    <w:pitch w:val="fixed"/>
+    <w:sig w:usb0="00000001" w:usb1="08070000" w:usb2="00000010" w:usb3="00000000" w:csb0="00020000" w:csb1="00000000"/>
+  </w:font>
+  <w:font w:name="Calibri">
+    <w:panose1 w:val="020F0502020204030204"/>
+    <w:charset w:val="00"/>
+    <w:family w:val="auto"/>
+    <w:pitch w:val="variable"/>
+    <w:sig w:usb0="E10002FF" w:usb1="4000ACFF" w:usb2="00000009" w:usb3="00000000" w:csb0="0000019F" w:csb1="00000000"/>
+  </w:font>
+</w:fonts>
+</file>
+
+<file path=word/glossary/settings.xml><?xml version="1.0" encoding="utf-8"?>
+<w:settings xmlns:mc="http://schemas.openxmlformats.org/markup-compatibility/2006" xmlns:o="urn:schemas-microsoft-com:office:office" xmlns:r="http://schemas.openxmlformats.org/officeDocument/2006/relationships" xmlns:m="http://schemas.openxmlformats.org/officeDocument/2006/math" xmlns:v="urn:schemas-microsoft-com:vml" xmlns:w10="urn:schemas-microsoft-com:office:word" xmlns:w="http://schemas.openxmlformats.org/wordprocessingml/2006/main" xmlns:w14="http://schemas.microsoft.com/office/word/2010/wordml" xmlns:sl="http://schemas.openxmlformats.org/schemaLibrary/2006/main" mc:Ignorable="w14">
+  <w:view w:val="normal"/>
+  <w:defaultTabStop w:val="720"/>
+  <w:characterSpacingControl w:val="doNotCompress"/>
+  <w:compat>
+    <w:useFELayout/>
+    <w:compatSetting w:name="compatibilityMode" w:uri="http://schemas.microsoft.com/office/word" w:val="14"/>
+    <w:compatSetting w:name="overrideTableStyleFontSizeAndJustification" w:uri="http://schemas.microsoft.com/office/word" w:val="1"/>
+    <w:compatSetting w:name="enableOpenTypeFeatures" w:uri="http://schemas.microsoft.com/office/word" w:val="1"/>
+    <w:compatSetting w:name="doNotFlipMirrorIndents" w:uri="http://schemas.microsoft.com/office/word" w:val="1"/>
+  </w:compat>
+  <w:rsids>
+    <w:rsidRoot w:val="00B65D6B"/>
+    <w:rsid w:val="00B65D6B"/>
+    <w:rsid w:val="00FB4A32"/>
+  </w:rsids>
+  <m:mathPr>
+    <m:mathFont m:val="Cambria Math"/>
+    <m:brkBin m:val="before"/>
+    <m:brkBinSub m:val="--"/>
+    <m:smallFrac m:val="0"/>
+    <m:dispDef/>
+    <m:lMargin m:val="0"/>
+    <m:rMargin m:val="0"/>
+    <m:defJc m:val="centerGroup"/>
+    <m:wrapIndent m:val="1440"/>
+    <m:intLim m:val="subSup"/>
+    <m:naryLim m:val="undOvr"/>
+  </m:mathPr>
+  <w:themeFontLang w:val="en-US" w:eastAsia="ja-JP"/>
+  <w:clrSchemeMapping w:bg1="light1" w:t1="dark1" w:bg2="light2" w:t2="dark2" w:accent1="accent1" w:accent2="accent2" w:accent3="accent3" w:accent4="accent4" w:accent5="accent5" w:accent6="accent6" w:hyperlink="hyperlink" w:followedHyperlink="followedHyperlink"/>
+  <w:doNotAutoCompressPictures/>
+  <w:decimalSymbol w:val="."/>
+  <w:listSeparator w:val=","/>
+  <w14:defaultImageDpi w14:val="300"/>
+</w:settings>
+</file>
+
+<file path=word/glossary/styles.xml><?xml version="1.0" encoding="utf-8"?>
+<w:styles xmlns:mc="http://schemas.openxmlformats.org/markup-compatibility/2006" xmlns:r="http://schemas.openxmlformats.org/officeDocument/2006/relationships" xmlns:w="http://schemas.openxmlformats.org/wordprocessingml/2006/main" xmlns:w14="http://schemas.microsoft.com/office/word/2010/wordml" mc:Ignorable="w14">
+  <w:docDefaults>
+    <w:rPrDefault>
+      <w:rPr>
+        <w:rFonts w:asciiTheme="minorHAnsi" w:eastAsiaTheme="minorEastAsia" w:hAnsiTheme="minorHAnsi" w:cstheme="minorBidi"/>
+        <w:sz w:val="24"/>
+        <w:szCs w:val="24"/>
+        <w:lang w:val="en-US" w:eastAsia="ja-JP" w:bidi="ar-SA"/>
+      </w:rPr>
+    </w:rPrDefault>
+    <w:pPrDefault/>
+  </w:docDefaults>
+  <w:latentStyles w:defLockedState="0" w:defUIPriority="99" w:defSemiHidden="1" w:defUnhideWhenUsed="1" w:defQFormat="0" w:count="276">
+    <w:lsdException w:name="Normal" w:semiHidden="0" w:uiPriority="0" w:unhideWhenUsed="0" w:qFormat="1"/>
+    <w:lsdException w:name="heading 1" w:semiHidden="0" w:uiPriority="9" w:unhideWhenUsed="0" w:qFormat="1"/>
+    <w:lsdException w:name="heading 2" w:uiPriority="9" w:qFormat="1"/>
+    <w:lsdException w:name="heading 3" w:uiPriority="9" w:qFormat="1"/>
+    <w:lsdException w:name="heading 4" w:uiPriority="9" w:qFormat="1"/>
+    <w:lsdException w:name="heading 5" w:uiPriority="9" w:qFormat="1"/>
+    <w:lsdException w:name="heading 6" w:uiPriority="9" w:qFormat="1"/>
+    <w:lsdException w:name="heading 7" w:uiPriority="9" w:qFormat="1"/>
+    <w:lsdException w:name="heading 8" w:uiPriority="9" w:qFormat="1"/>
+    <w:lsdException w:name="heading 9" w:uiPriority="9" w:qFormat="1"/>
+    <w:lsdException w:name="toc 1" w:uiPriority="39"/>
+    <w:lsdException w:name="toc 2" w:uiPriority="39"/>
+    <w:lsdException w:name="toc 3" w:uiPriority="39"/>
+    <w:lsdException w:name="toc 4" w:uiPriority="39"/>
+    <w:lsdException w:name="toc 5" w:uiPriority="39"/>
+    <w:lsdException w:name="toc 6" w:uiPriority="39"/>
+    <w:lsdException w:name="toc 7" w:uiPriority="39"/>
+    <w:lsdException w:name="toc 8" w:uiPriority="39"/>
+    <w:lsdException w:name="toc 9" w:uiPriority="39"/>
+    <w:lsdException w:name="caption" w:uiPriority="35" w:qFormat="1"/>
+    <w:lsdException w:name="Title" w:semiHidden="0" w:uiPriority="10" w:unhideWhenUsed="0" w:qFormat="1"/>
+    <w:lsdException w:name="Default Paragraph Font" w:uiPriority="1"/>
+    <w:lsdException w:name="Subtitle" w:semiHidden="0" w:uiPriority="11" w:unhideWhenUsed="0" w:qFormat="1"/>
+    <w:lsdException w:name="Strong" w:semiHidden="0" w:uiPriority="22" w:unhideWhenUsed="0" w:qFormat="1"/>
+    <w:lsdException w:name="Emphasis" w:semiHidden="0" w:uiPriority="20" w:unhideWhenUsed="0" w:qFormat="1"/>
+    <w:lsdException w:name="Table Grid" w:semiHidden="0" w:uiPriority="59" w:unhideWhenUsed="0"/>
+    <w:lsdException w:name="Placeholder Text" w:unhideWhenUsed="0"/>
+    <w:lsdException w:name="No Spacing" w:semiHidden="0" w:uiPriority="1" w:unhideWhenUsed="0" w:qFormat="1"/>
+    <w:lsdException w:name="Light Shading" w:semiHidden="0" w:uiPriority="60" w:unhideWhenUsed="0"/>
+    <w:lsdException w:name="Light List" w:semiHidden="0" w:uiPriority="61" w:unhideWhenUsed="0"/>
+    <w:lsdException w:name="Light Grid" w:semiHidden="0" w:uiPriority="62" w:unhideWhenUsed="0"/>
+    <w:lsdException w:name="Medium Shading 1" w:semiHidden="0" w:uiPriority="63" w:unhideWhenUsed="0"/>
+    <w:lsdException w:name="Medium Shading 2" w:semiHidden="0" w:uiPriority="64" w:unhideWhenUsed="0"/>
+    <w:lsdException w:name="Medium List 1" w:semiHidden="0" w:uiPriority="65" w:unhideWhenUsed="0"/>
+    <w:lsdException w:name="Medium List 2" w:semiHidden="0" w:uiPriority="66" w:unhideWhenUsed="0"/>
+    <w:lsdException w:name="Medium Grid 1" w:semiHidden="0" w:uiPriority="67" w:unhideWhenUsed="0"/>
+    <w:lsdException w:name="Medium Grid 2" w:semiHidden="0" w:uiPriority="68" w:unhideWhenUsed="0"/>
+    <w:lsdException w:name="Medium Grid 3" w:semiHidden="0" w:uiPriority="69" w:unhideWhenUsed="0"/>
+    <w:lsdException w:name="Dark List" w:semiHidden="0" w:uiPriority="70" w:unhideWhenUsed="0"/>
+    <w:lsdException w:name="Colorful Shading" w:semiHidden="0" w:uiPriority="71" w:unhideWhenUsed="0"/>
+    <w:lsdException w:name="Colorful List" w:semiHidden="0" w:uiPriority="72" w:unhideWhenUsed="0"/>
+    <w:lsdException w:name="Colorful Grid" w:semiHidden="0" w:uiPriority="73" w:unhideWhenUsed="0"/>
+    <w:lsdException w:name="Light Shading Accent 1" w:semiHidden="0" w:uiPriority="60" w:unhideWhenUsed="0"/>
+    <w:lsdException w:name="Light List Accent 1" w:semiHidden="0" w:uiPriority="61" w:unhideWhenUsed="0"/>
+    <w:lsdException w:name="Light Grid Accent 1" w:semiHidden="0" w:uiPriority="62" w:unhideWhenUsed="0"/>
+    <w:lsdException w:name="Medium Shading 1 Accent 1" w:semiHidden="0" w:uiPriority="63" w:unhideWhenUsed="0"/>
+    <w:lsdException w:name="Medium Shading 2 Accent 1" w:semiHidden="0" w:uiPriority="64" w:unhideWhenUsed="0"/>
+    <w:lsdException w:name="Medium List 1 Accent 1" w:semiHidden="0" w:uiPriority="65" w:unhideWhenUsed="0"/>
+    <w:lsdException w:name="Revision" w:unhideWhenUsed="0"/>
+    <w:lsdException w:name="List Paragraph" w:semiHidden="0" w:uiPriority="34" w:unhideWhenUsed="0" w:qFormat="1"/>
+    <w:lsdException w:name="Quote" w:semiHidden="0" w:uiPriority="29" w:unhideWhenUsed="0" w:qFormat="1"/>
+    <w:lsdException w:name="Intense Quote" w:semiHidden="0" w:uiPriority="30" w:unhideWhenUsed="0" w:qFormat="1"/>
+    <w:lsdException w:name="Medium List 2 Accent 1" w:semiHidden="0" w:uiPriority="66" w:unhideWhenUsed="0"/>
+    <w:lsdException w:name="Medium Grid 1 Accent 1" w:semiHidden="0" w:uiPriority="67" w:unhideWhenUsed="0"/>
+    <w:lsdException w:name="Medium Grid 2 Accent 1" w:semiHidden="0" w:uiPriority="68" w:unhideWhenUsed="0"/>
+    <w:lsdException w:name="Medium Grid 3 Accent 1" w:semiHidden="0" w:uiPriority="69" w:unhideWhenUsed="0"/>
+    <w:lsdException w:name="Dark List Accent 1" w:semiHidden="0" w:uiPriority="70" w:unhideWhenUsed="0"/>
+    <w:lsdException w:name="Colorful Shading Accent 1" w:semiHidden="0" w:uiPriority="71" w:unhideWhenUsed="0"/>
+    <w:lsdException w:name="Colorful List Accent 1" w:semiHidden="0" w:uiPriority="72" w:unhideWhenUsed="0"/>
+    <w:lsdException w:name="Colorful Grid Accent 1" w:semiHidden="0" w:uiPriority="73" w:unhideWhenUsed="0"/>
+    <w:lsdException w:name="Light Shading Accent 2" w:semiHidden="0" w:uiPriority="60" w:unhideWhenUsed="0"/>
+    <w:lsdException w:name="Light List Accent 2" w:semiHidden="0" w:uiPriority="61" w:unhideWhenUsed="0"/>
+    <w:lsdException w:name="Light Grid Accent 2" w:semiHidden="0" w:uiPriority="62" w:unhideWhenUsed="0"/>
+    <w:lsdException w:name="Medium Shading 1 Accent 2" w:semiHidden="0" w:uiPriority="63" w:unhideWhenUsed="0"/>
+    <w:lsdException w:name="Medium Shading 2 Accent 2" w:semiHidden="0" w:uiPriority="64" w:unhideWhenUsed="0"/>
+    <w:lsdException w:name="Medium List 1 Accent 2" w:semiHidden="0" w:uiPriority="65" w:unhideWhenUsed="0"/>
+    <w:lsdException w:name="Medium List 2 Accent 2" w:semiHidden="0" w:uiPriority="66" w:unhideWhenUsed="0"/>
+    <w:lsdException w:name="Medium Grid 1 Accent 2" w:semiHidden="0" w:uiPriority="67" w:unhideWhenUsed="0"/>
+    <w:lsdException w:name="Medium Grid 2 Accent 2" w:semiHidden="0" w:uiPriority="68" w:unhideWhenUsed="0"/>
+    <w:lsdException w:name="Medium Grid 3 Accent 2" w:semiHidden="0" w:uiPriority="69" w:unhideWhenUsed="0"/>
+    <w:lsdException w:name="Dark List Accent 2" w:semiHidden="0" w:uiPriority="70" w:unhideWhenUsed="0"/>
+    <w:lsdException w:name="Colorful Shading Accent 2" w:semiHidden="0" w:uiPriority="71" w:unhideWhenUsed="0"/>
+    <w:lsdException w:name="Colorful List Accent 2" w:semiHidden="0" w:uiPriority="72" w:unhideWhenUsed="0"/>
+    <w:lsdException w:name="Colorful Grid Accent 2" w:semiHidden="0" w:uiPriority="73" w:unhideWhenUsed="0"/>
+    <w:lsdException w:name="Light Shading Accent 3" w:semiHidden="0" w:uiPriority="60" w:unhideWhenUsed="0"/>
+    <w:lsdException w:name="Light List Accent 3" w:semiHidden="0" w:uiPriority="61" w:unhideWhenUsed="0"/>
+    <w:lsdException w:name="Light Grid Accent 3" w:semiHidden="0" w:uiPriority="62" w:unhideWhenUsed="0"/>
+    <w:lsdException w:name="Medium Shading 1 Accent 3" w:semiHidden="0" w:uiPriority="63" w:unhideWhenUsed="0"/>
+    <w:lsdException w:name="Medium Shading 2 Accent 3" w:semiHidden="0" w:uiPriority="64" w:unhideWhenUsed="0"/>
+    <w:lsdException w:name="Medium List 1 Accent 3" w:semiHidden="0" w:uiPriority="65" w:unhideWhenUsed="0"/>
+    <w:lsdException w:name="Medium List 2 Accent 3" w:semiHidden="0" w:uiPriority="66" w:unhideWhenUsed="0"/>
+    <w:lsdException w:name="Medium Grid 1 Accent 3" w:semiHidden="0" w:uiPriority="67" w:unhideWhenUsed="0"/>
+    <w:lsdException w:name="Medium Grid 2 Accent 3" w:semiHidden="0" w:uiPriority="68" w:unhideWhenUsed="0"/>
+    <w:lsdException w:name="Medium Grid 3 Accent 3" w:semiHidden="0" w:uiPriority="69" w:unhideWhenUsed="0"/>
+    <w:lsdException w:name="Dark List Accent 3" w:semiHidden="0" w:uiPriority="70" w:unhideWhenUsed="0"/>
+    <w:lsdException w:name="Colorful Shading Accent 3" w:semiHidden="0" w:uiPriority="71" w:unhideWhenUsed="0"/>
+    <w:lsdException w:name="Colorful List Accent 3" w:semiHidden="0" w:uiPriority="72" w:unhideWhenUsed="0"/>
+    <w:lsdException w:name="Colorful Grid Accent 3" w:semiHidden="0" w:uiPriority="73" w:unhideWhenUsed="0"/>
+    <w:lsdException w:name="Light Shading Accent 4" w:semiHidden="0" w:uiPriority="60" w:unhideWhenUsed="0"/>
+    <w:lsdException w:name="Light List Accent 4" w:semiHidden="0" w:uiPriority="61" w:unhideWhenUsed="0"/>
+    <w:lsdException w:name="Light Grid Accent 4" w:semiHidden="0" w:uiPriority="62" w:unhideWhenUsed="0"/>
+    <w:lsdException w:name="Medium Shading 1 Accent 4" w:semiHidden="0" w:uiPriority="63" w:unhideWhenUsed="0"/>
+    <w:lsdException w:name="Medium Shading 2 Accent 4" w:semiHidden="0" w:uiPriority="64" w:unhideWhenUsed="0"/>
+    <w:lsdException w:name="Medium List 1 Accent 4" w:semiHidden="0" w:uiPriority="65" w:unhideWhenUsed="0"/>
+    <w:lsdException w:name="Medium List 2 Accent 4" w:semiHidden="0" w:uiPriority="66" w:unhideWhenUsed="0"/>
+    <w:lsdException w:name="Medium Grid 1 Accent 4" w:semiHidden="0" w:uiPriority="67" w:unhideWhenUsed="0"/>
+    <w:lsdException w:name="Medium Grid 2 Accent 4" w:semiHidden="0" w:uiPriority="68" w:unhideWhenUsed="0"/>
+    <w:lsdException w:name="Medium Grid 3 Accent 4" w:semiHidden="0" w:uiPriority="69" w:unhideWhenUsed="0"/>
+    <w:lsdException w:name="Dark List Accent 4" w:semiHidden="0" w:uiPriority="70" w:unhideWhenUsed="0"/>
+    <w:lsdException w:name="Colorful Shading Accent 4" w:semiHidden="0" w:uiPriority="71" w:unhideWhenUsed="0"/>
+    <w:lsdException w:name="Colorful List Accent 4" w:semiHidden="0" w:uiPriority="72" w:unhideWhenUsed="0"/>
+    <w:lsdException w:name="Colorful Grid Accent 4" w:semiHidden="0" w:uiPriority="73" w:unhideWhenUsed="0"/>
+    <w:lsdException w:name="Light Shading Accent 5" w:semiHidden="0" w:uiPriority="60" w:unhideWhenUsed="0"/>
+    <w:lsdException w:name="Light List Accent 5" w:semiHidden="0" w:uiPriority="61" w:unhideWhenUsed="0"/>
+    <w:lsdException w:name="Light Grid Accent 5" w:semiHidden="0" w:uiPriority="62" w:unhideWhenUsed="0"/>
+    <w:lsdException w:name="Medium Shading 1 Accent 5" w:semiHidden="0" w:uiPriority="63" w:unhideWhenUsed="0"/>
+    <w:lsdException w:name="Medium Shading 2 Accent 5" w:semiHidden="0" w:uiPriority="64" w:unhideWhenUsed="0"/>
+    <w:lsdException w:name="Medium List 1 Accent 5" w:semiHidden="0" w:uiPriority="65" w:unhideWhenUsed="0"/>
+    <w:lsdException w:name="Medium List 2 Accent 5" w:semiHidden="0" w:uiPriority="66" w:unhideWhenUsed="0"/>
+    <w:lsdException w:name="Medium Grid 1 Accent 5" w:semiHidden="0" w:uiPriority="67" w:unhideWhenUsed="0"/>
+    <w:lsdException w:name="Medium Grid 2 Accent 5" w:semiHidden="0" w:uiPriority="68" w:unhideWhenUsed="0"/>
+    <w:lsdException w:name="Medium Grid 3 Accent 5" w:semiHidden="0" w:uiPriority="69" w:unhideWhenUsed="0"/>
+    <w:lsdException w:name="Dark List Accent 5" w:semiHidden="0" w:uiPriority="70" w:unhideWhenUsed="0"/>
+    <w:lsdException w:name="Colorful Shading Accent 5" w:semiHidden="0" w:uiPriority="71" w:unhideWhenUsed="0"/>
+    <w:lsdException w:name="Colorful List Accent 5" w:semiHidden="0" w:uiPriority="72" w:unhideWhenUsed="0"/>
+    <w:lsdException w:name="Colorful Grid Accent 5" w:semiHidden="0" w:uiPriority="73" w:unhideWhenUsed="0"/>
+    <w:lsdException w:name="Light Shading Accent 6" w:semiHidden="0" w:uiPriority="60" w:unhideWhenUsed="0"/>
+    <w:lsdException w:name="Light List Accent 6" w:semiHidden="0" w:uiPriority="61" w:unhideWhenUsed="0"/>
+    <w:lsdException w:name="Light Grid Accent 6" w:semiHidden="0" w:uiPriority="62" w:unhideWhenUsed="0"/>
+    <w:lsdException w:name="Medium Shading 1 Accent 6" w:semiHidden="0" w:uiPriority="63" w:unhideWhenUsed="0"/>
+    <w:lsdException w:name="Medium Shading 2 Accent 6" w:semiHidden="0" w:uiPriority="64" w:unhideWhenUsed="0"/>
+    <w:lsdException w:name="Medium List 1 Accent 6" w:semiHidden="0" w:uiPriority="65" w:unhideWhenUsed="0"/>
+    <w:lsdException w:name="Medium List 2 Accent 6" w:semiHidden="0" w:uiPriority="66" w:unhideWhenUsed="0"/>
+    <w:lsdException w:name="Medium Grid 1 Accent 6" w:semiHidden="0" w:uiPriority="67" w:unhideWhenUsed="0"/>
+    <w:lsdException w:name="Medium Grid 2 Accent 6" w:semiHidden="0" w:uiPriority="68" w:unhideWhenUsed="0"/>
+    <w:lsdException w:name="Medium Grid 3 Accent 6" w:semiHidden="0" w:uiPriority="69" w:unhideWhenUsed="0"/>
+    <w:lsdException w:name="Dark List Accent 6" w:semiHidden="0" w:uiPriority="70" w:unhideWhenUsed="0"/>
+    <w:lsdException w:name="Colorful Shading Accent 6" w:semiHidden="0" w:uiPriority="71" w:unhideWhenUsed="0"/>
+    <w:lsdException w:name="Colorful List Accent 6" w:semiHidden="0" w:uiPriority="72" w:unhideWhenUsed="0"/>
+    <w:lsdException w:name="Colorful Grid Accent 6" w:semiHidden="0" w:uiPriority="73" w:unhideWhenUsed="0"/>
+    <w:lsdException w:name="Subtle Emphasis" w:semiHidden="0" w:uiPriority="19" w:unhideWhenUsed="0" w:qFormat="1"/>
+    <w:lsdException w:name="Intense Emphasis" w:semiHidden="0" w:uiPriority="21" w:unhideWhenUsed="0" w:qFormat="1"/>
+    <w:lsdException w:name="Subtle Reference" w:semiHidden="0" w:uiPriority="31" w:unhideWhenUsed="0" w:qFormat="1"/>
+    <w:lsdException w:name="Intense Reference" w:semiHidden="0" w:uiPriority="32" w:unhideWhenUsed="0" w:qFormat="1"/>
+    <w:lsdException w:name="Book Title" w:semiHidden="0" w:uiPriority="33" w:unhideWhenUsed="0" w:qFormat="1"/>
+    <w:lsdException w:name="Bibliography" w:uiPriority="37"/>
+    <w:lsdException w:name="TOC Heading" w:uiPriority="39" w:qFormat="1"/>
+  </w:latentStyles>
+  <w:style w:type="paragraph" w:default="1" w:styleId="Normal">
+    <w:name w:val="Normal"/>
+    <w:qFormat/>
+  </w:style>
+  <w:style w:type="character" w:default="1" w:styleId="DefaultParagraphFont">
+    <w:name w:val="Default Paragraph Font"/>
+    <w:uiPriority w:val="1"/>
+    <w:semiHidden/>
+    <w:unhideWhenUsed/>
+  </w:style>
+  <w:style w:type="table" w:default="1" w:styleId="TableNormal">
+    <w:name w:val="Normal Table"/>
+    <w:uiPriority w:val="99"/>
+    <w:semiHidden/>
+    <w:unhideWhenUsed/>
+    <w:tblPr>
+      <w:tblInd w:w="0" w:type="dxa"/>
+      <w:tblCellMar>
+        <w:top w:w="0" w:type="dxa"/>
+        <w:left w:w="108" w:type="dxa"/>
+        <w:bottom w:w="0" w:type="dxa"/>
+        <w:right w:w="108" w:type="dxa"/>
+      </w:tblCellMar>
+    </w:tblPr>
+  </w:style>
+  <w:style w:type="numbering" w:default="1" w:styleId="NoList">
+    <w:name w:val="No List"/>
+    <w:uiPriority w:val="99"/>
+    <w:semiHidden/>
+    <w:unhideWhenUsed/>
+  </w:style>
+  <w:style w:type="paragraph" w:customStyle="1" w:styleId="FE1114DF52970E42B5BDD80CB96F1C47">
+    <w:name w:val="FE1114DF52970E42B5BDD80CB96F1C47"/>
+    <w:rsid w:val="00B65D6B"/>
+  </w:style>
+  <w:style w:type="paragraph" w:customStyle="1" w:styleId="D045328166689343907254CA8E8B50EF">
+    <w:name w:val="D045328166689343907254CA8E8B50EF"/>
+    <w:rsid w:val="00B65D6B"/>
+  </w:style>
+  <w:style w:type="paragraph" w:customStyle="1" w:styleId="B411DE7E6997404D8FD5456A95B93483">
+    <w:name w:val="B411DE7E6997404D8FD5456A95B93483"/>
+    <w:rsid w:val="00B65D6B"/>
+  </w:style>
+  <w:style w:type="paragraph" w:customStyle="1" w:styleId="AB0714A4E3B44B4A84C56C72BB3155D1">
+    <w:name w:val="AB0714A4E3B44B4A84C56C72BB3155D1"/>
+    <w:rsid w:val="00B65D6B"/>
+  </w:style>
+  <w:style w:type="paragraph" w:customStyle="1" w:styleId="7706D7FAF6AEB04994323001E81DBE10">
+    <w:name w:val="7706D7FAF6AEB04994323001E81DBE10"/>
+    <w:rsid w:val="00B65D6B"/>
+  </w:style>
+  <w:style w:type="paragraph" w:customStyle="1" w:styleId="30FD0196C39BE44491F8ACD5D8D9989E">
+    <w:name w:val="30FD0196C39BE44491F8ACD5D8D9989E"/>
+    <w:rsid w:val="00B65D6B"/>
+  </w:style>
+</w:styles>
+</file>
+
+<file path=word/glossary/stylesWithEffects.xml><?xml version="1.0" encoding="utf-8"?>
+<w:styles xmlns:wpc="http://schemas.microsoft.com/office/word/2010/wordprocessingCanvas" xmlns:mo="http://schemas.microsoft.com/office/mac/office/2008/main" xmlns:mc="http://schemas.openxmlformats.org/markup-compatibility/2006" xmlns:mv="urn:schemas-microsoft-com:mac:vml" xmlns:o="urn:schemas-microsoft-com:office:office" xmlns:r="http://schemas.openxmlformats.org/officeDocument/2006/relationships" xmlns:m="http://schemas.openxmlformats.org/officeDocument/2006/math" xmlns:v="urn:schemas-microsoft-com:vml" xmlns:wp14="http://schemas.microsoft.com/office/word/2010/wordprocessingDrawing" xmlns:wp="http://schemas.openxmlformats.org/drawingml/2006/wordprocessingDrawing" xmlns:w10="urn:schemas-microsoft-com:office:word" xmlns:w="http://schemas.openxmlformats.org/wordprocessingml/2006/main" xmlns:w14="http://schemas.microsoft.com/office/word/2010/wordml" xmlns:wpg="http://schemas.microsoft.com/office/word/2010/wordprocessingGroup" xmlns:wpi="http://schemas.microsoft.com/office/word/2010/wordprocessingInk" xmlns:wne="http://schemas.microsoft.com/office/word/2006/wordml" xmlns:wps="http://schemas.microsoft.com/office/word/2010/wordprocessingShape" mc:Ignorable="w14 wp14">
+  <w:docDefaults>
+    <w:rPrDefault>
+      <w:rPr>
+        <w:rFonts w:asciiTheme="minorHAnsi" w:eastAsiaTheme="minorEastAsia" w:hAnsiTheme="minorHAnsi" w:cstheme="minorBidi"/>
+        <w:sz w:val="24"/>
+        <w:szCs w:val="24"/>
+        <w:lang w:val="en-US" w:eastAsia="ja-JP" w:bidi="ar-SA"/>
+      </w:rPr>
+    </w:rPrDefault>
+    <w:pPrDefault/>
+  </w:docDefaults>
+  <w:latentStyles w:defLockedState="0" w:defUIPriority="99" w:defSemiHidden="1" w:defUnhideWhenUsed="1" w:defQFormat="0" w:count="276">
+    <w:lsdException w:name="Normal" w:semiHidden="0" w:uiPriority="0" w:unhideWhenUsed="0" w:qFormat="1"/>
+    <w:lsdException w:name="heading 1" w:semiHidden="0" w:uiPriority="9" w:unhideWhenUsed="0" w:qFormat="1"/>
+    <w:lsdException w:name="heading 2" w:uiPriority="9" w:qFormat="1"/>
+    <w:lsdException w:name="heading 3" w:uiPriority="9" w:qFormat="1"/>
+    <w:lsdException w:name="heading 4" w:uiPriority="9" w:qFormat="1"/>
+    <w:lsdException w:name="heading 5" w:uiPriority="9" w:qFormat="1"/>
+    <w:lsdException w:name="heading 6" w:uiPriority="9" w:qFormat="1"/>
+    <w:lsdException w:name="heading 7" w:uiPriority="9" w:qFormat="1"/>
+    <w:lsdException w:name="heading 8" w:uiPriority="9" w:qFormat="1"/>
+    <w:lsdException w:name="heading 9" w:uiPriority="9" w:qFormat="1"/>
+    <w:lsdException w:name="toc 1" w:uiPriority="39"/>
+    <w:lsdException w:name="toc 2" w:uiPriority="39"/>
+    <w:lsdException w:name="toc 3" w:uiPriority="39"/>
+    <w:lsdException w:name="toc 4" w:uiPriority="39"/>
+    <w:lsdException w:name="toc 5" w:uiPriority="39"/>
+    <w:lsdException w:name="toc 6" w:uiPriority="39"/>
+    <w:lsdException w:name="toc 7" w:uiPriority="39"/>
+    <w:lsdException w:name="toc 8" w:uiPriority="39"/>
+    <w:lsdException w:name="toc 9" w:uiPriority="39"/>
+    <w:lsdException w:name="caption" w:uiPriority="35" w:qFormat="1"/>
+    <w:lsdException w:name="Title" w:semiHidden="0" w:uiPriority="10" w:unhideWhenUsed="0" w:qFormat="1"/>
+    <w:lsdException w:name="Default Paragraph Font" w:uiPriority="1"/>
+    <w:lsdException w:name="Subtitle" w:semiHidden="0" w:uiPriority="11" w:unhideWhenUsed="0" w:qFormat="1"/>
+    <w:lsdException w:name="Strong" w:semiHidden="0" w:uiPriority="22" w:unhideWhenUsed="0" w:qFormat="1"/>
+    <w:lsdException w:name="Emphasis" w:semiHidden="0" w:uiPriority="20" w:unhideWhenUsed="0" w:qFormat="1"/>
+    <w:lsdException w:name="Table Grid" w:semiHidden="0" w:uiPriority="59" w:unhideWhenUsed="0"/>
+    <w:lsdException w:name="Placeholder Text" w:unhideWhenUsed="0"/>
+    <w:lsdException w:name="No Spacing" w:semiHidden="0" w:uiPriority="1" w:unhideWhenUsed="0" w:qFormat="1"/>
+    <w:lsdException w:name="Light Shading" w:semiHidden="0" w:uiPriority="60" w:unhideWhenUsed="0"/>
+    <w:lsdException w:name="Light List" w:semiHidden="0" w:uiPriority="61" w:unhideWhenUsed="0"/>
+    <w:lsdException w:name="Light Grid" w:semiHidden="0" w:uiPriority="62" w:unhideWhenUsed="0"/>
+    <w:lsdException w:name="Medium Shading 1" w:semiHidden="0" w:uiPriority="63" w:unhideWhenUsed="0"/>
+    <w:lsdException w:name="Medium Shading 2" w:semiHidden="0" w:uiPriority="64" w:unhideWhenUsed="0"/>
+    <w:lsdException w:name="Medium List 1" w:semiHidden="0" w:uiPriority="65" w:unhideWhenUsed="0"/>
+    <w:lsdException w:name="Medium List 2" w:semiHidden="0" w:uiPriority="66" w:unhideWhenUsed="0"/>
+    <w:lsdException w:name="Medium Grid 1" w:semiHidden="0" w:uiPriority="67" w:unhideWhenUsed="0"/>
+    <w:lsdException w:name="Medium Grid 2" w:semiHidden="0" w:uiPriority="68" w:unhideWhenUsed="0"/>
+    <w:lsdException w:name="Medium Grid 3" w:semiHidden="0" w:uiPriority="69" w:unhideWhenUsed="0"/>
+    <w:lsdException w:name="Dark List" w:semiHidden="0" w:uiPriority="70" w:unhideWhenUsed="0"/>
+    <w:lsdException w:name="Colorful Shading" w:semiHidden="0" w:uiPriority="71" w:unhideWhenUsed="0"/>
+    <w:lsdException w:name="Colorful List" w:semiHidden="0" w:uiPriority="72" w:unhideWhenUsed="0"/>
+    <w:lsdException w:name="Colorful Grid" w:semiHidden="0" w:uiPriority="73" w:unhideWhenUsed="0"/>
+    <w:lsdException w:name="Light Shading Accent 1" w:semiHidden="0" w:uiPriority="60" w:unhideWhenUsed="0"/>
+    <w:lsdException w:name="Light List Accent 1" w:semiHidden="0" w:uiPriority="61" w:unhideWhenUsed="0"/>
+    <w:lsdException w:name="Light Grid Accent 1" w:semiHidden="0" w:uiPriority="62" w:unhideWhenUsed="0"/>
+    <w:lsdException w:name="Medium Shading 1 Accent 1" w:semiHidden="0" w:uiPriority="63" w:unhideWhenUsed="0"/>
+    <w:lsdException w:name="Medium Shading 2 Accent 1" w:semiHidden="0" w:uiPriority="64" w:unhideWhenUsed="0"/>
+    <w:lsdException w:name="Medium List 1 Accent 1" w:semiHidden="0" w:uiPriority="65" w:unhideWhenUsed="0"/>
+    <w:lsdException w:name="Revision" w:unhideWhenUsed="0"/>
+    <w:lsdException w:name="List Paragraph" w:semiHidden="0" w:uiPriority="34" w:unhideWhenUsed="0" w:qFormat="1"/>
+    <w:lsdException w:name="Quote" w:semiHidden="0" w:uiPriority="29" w:unhideWhenUsed="0" w:qFormat="1"/>
+    <w:lsdException w:name="Intense Quote" w:semiHidden="0" w:uiPriority="30" w:unhideWhenUsed="0" w:qFormat="1"/>
+    <w:lsdException w:name="Medium List 2 Accent 1" w:semiHidden="0" w:uiPriority="66" w:unhideWhenUsed="0"/>
+    <w:lsdException w:name="Medium Grid 1 Accent 1" w:semiHidden="0" w:uiPriority="67" w:unhideWhenUsed="0"/>
+    <w:lsdException w:name="Medium Grid 2 Accent 1" w:semiHidden="0" w:uiPriority="68" w:unhideWhenUsed="0"/>
+    <w:lsdException w:name="Medium Grid 3 Accent 1" w:semiHidden="0" w:uiPriority="69" w:unhideWhenUsed="0"/>
+    <w:lsdException w:name="Dark List Accent 1" w:semiHidden="0" w:uiPriority="70" w:unhideWhenUsed="0"/>
+    <w:lsdException w:name="Colorful Shading Accent 1" w:semiHidden="0" w:uiPriority="71" w:unhideWhenUsed="0"/>
+    <w:lsdException w:name="Colorful List Accent 1" w:semiHidden="0" w:uiPriority="72" w:unhideWhenUsed="0"/>
+    <w:lsdException w:name="Colorful Grid Accent 1" w:semiHidden="0" w:uiPriority="73" w:unhideWhenUsed="0"/>
+    <w:lsdException w:name="Light Shading Accent 2" w:semiHidden="0" w:uiPriority="60" w:unhideWhenUsed="0"/>
+    <w:lsdException w:name="Light List Accent 2" w:semiHidden="0" w:uiPriority="61" w:unhideWhenUsed="0"/>
+    <w:lsdException w:name="Light Grid Accent 2" w:semiHidden="0" w:uiPriority="62" w:unhideWhenUsed="0"/>
+    <w:lsdException w:name="Medium Shading 1 Accent 2" w:semiHidden="0" w:uiPriority="63" w:unhideWhenUsed="0"/>
+    <w:lsdException w:name="Medium Shading 2 Accent 2" w:semiHidden="0" w:uiPriority="64" w:unhideWhenUsed="0"/>
+    <w:lsdException w:name="Medium List 1 Accent 2" w:semiHidden="0" w:uiPriority="65" w:unhideWhenUsed="0"/>
+    <w:lsdException w:name="Medium List 2 Accent 2" w:semiHidden="0" w:uiPriority="66" w:unhideWhenUsed="0"/>
+    <w:lsdException w:name="Medium Grid 1 Accent 2" w:semiHidden="0" w:uiPriority="67" w:unhideWhenUsed="0"/>
+    <w:lsdException w:name="Medium Grid 2 Accent 2" w:semiHidden="0" w:uiPriority="68" w:unhideWhenUsed="0"/>
+    <w:lsdException w:name="Medium Grid 3 Accent 2" w:semiHidden="0" w:uiPriority="69" w:unhideWhenUsed="0"/>
+    <w:lsdException w:name="Dark List Accent 2" w:semiHidden="0" w:uiPriority="70" w:unhideWhenUsed="0"/>
+    <w:lsdException w:name="Colorful Shading Accent 2" w:semiHidden="0" w:uiPriority="71" w:unhideWhenUsed="0"/>
+    <w:lsdException w:name="Colorful List Accent 2" w:semiHidden="0" w:uiPriority="72" w:unhideWhenUsed="0"/>
+    <w:lsdException w:name="Colorful Grid Accent 2" w:semiHidden="0" w:uiPriority="73" w:unhideWhenUsed="0"/>
+    <w:lsdException w:name="Light Shading Accent 3" w:semiHidden="0" w:uiPriority="60" w:unhideWhenUsed="0"/>
+    <w:lsdException w:name="Light List Accent 3" w:semiHidden="0" w:uiPriority="61" w:unhideWhenUsed="0"/>
+    <w:lsdException w:name="Light Grid Accent 3" w:semiHidden="0" w:uiPriority="62" w:unhideWhenUsed="0"/>
+    <w:lsdException w:name="Medium Shading 1 Accent 3" w:semiHidden="0" w:uiPriority="63" w:unhideWhenUsed="0"/>
+    <w:lsdException w:name="Medium Shading 2 Accent 3" w:semiHidden="0" w:uiPriority="64" w:unhideWhenUsed="0"/>
+    <w:lsdException w:name="Medium List 1 Accent 3" w:semiHidden="0" w:uiPriority="65" w:unhideWhenUsed="0"/>
+    <w:lsdException w:name="Medium List 2 Accent 3" w:semiHidden="0" w:uiPriority="66" w:unhideWhenUsed="0"/>
+    <w:lsdException w:name="Medium Grid 1 Accent 3" w:semiHidden="0" w:uiPriority="67" w:unhideWhenUsed="0"/>
+    <w:lsdException w:name="Medium Grid 2 Accent 3" w:semiHidden="0" w:uiPriority="68" w:unhideWhenUsed="0"/>
+    <w:lsdException w:name="Medium Grid 3 Accent 3" w:semiHidden="0" w:uiPriority="69" w:unhideWhenUsed="0"/>
+    <w:lsdException w:name="Dark List Accent 3" w:semiHidden="0" w:uiPriority="70" w:unhideWhenUsed="0"/>
+    <w:lsdException w:name="Colorful Shading Accent 3" w:semiHidden="0" w:uiPriority="71" w:unhideWhenUsed="0"/>
+    <w:lsdException w:name="Colorful List Accent 3" w:semiHidden="0" w:uiPriority="72" w:unhideWhenUsed="0"/>
+    <w:lsdException w:name="Colorful Grid Accent 3" w:semiHidden="0" w:uiPriority="73" w:unhideWhenUsed="0"/>
+    <w:lsdException w:name="Light Shading Accent 4" w:semiHidden="0" w:uiPriority="60" w:unhideWhenUsed="0"/>
+    <w:lsdException w:name="Light List Accent 4" w:semiHidden="0" w:uiPriority="61" w:unhideWhenUsed="0"/>
+    <w:lsdException w:name="Light Grid Accent 4" w:semiHidden="0" w:uiPriority="62" w:unhideWhenUsed="0"/>
+    <w:lsdException w:name="Medium Shading 1 Accent 4" w:semiHidden="0" w:uiPriority="63" w:unhideWhenUsed="0"/>
+    <w:lsdException w:name="Medium Shading 2 Accent 4" w:semiHidden="0" w:uiPriority="64" w:unhideWhenUsed="0"/>
+    <w:lsdException w:name="Medium List 1 Accent 4" w:semiHidden="0" w:uiPriority="65" w:unhideWhenUsed="0"/>
+    <w:lsdException w:name="Medium List 2 Accent 4" w:semiHidden="0" w:uiPriority="66" w:unhideWhenUsed="0"/>
+    <w:lsdException w:name="Medium Grid 1 Accent 4" w:semiHidden="0" w:uiPriority="67" w:unhideWhenUsed="0"/>
+    <w:lsdException w:name="Medium Grid 2 Accent 4" w:semiHidden="0" w:uiPriority="68" w:unhideWhenUsed="0"/>
+    <w:lsdException w:name="Medium Grid 3 Accent 4" w:semiHidden="0" w:uiPriority="69" w:unhideWhenUsed="0"/>
+    <w:lsdException w:name="Dark List Accent 4" w:semiHidden="0" w:uiPriority="70" w:unhideWhenUsed="0"/>
+    <w:lsdException w:name="Colorful Shading Accent 4" w:semiHidden="0" w:uiPriority="71" w:unhideWhenUsed="0"/>
+    <w:lsdException w:name="Colorful List Accent 4" w:semiHidden="0" w:uiPriority="72" w:unhideWhenUsed="0"/>
+    <w:lsdException w:name="Colorful Grid Accent 4" w:semiHidden="0" w:uiPriority="73" w:unhideWhenUsed="0"/>
+    <w:lsdException w:name="Light Shading Accent 5" w:semiHidden="0" w:uiPriority="60" w:unhideWhenUsed="0"/>
+    <w:lsdException w:name="Light List Accent 5" w:semiHidden="0" w:uiPriority="61" w:unhideWhenUsed="0"/>
+    <w:lsdException w:name="Light Grid Accent 5" w:semiHidden="0" w:uiPriority="62" w:unhideWhenUsed="0"/>
+    <w:lsdException w:name="Medium Shading 1 Accent 5" w:semiHidden="0" w:uiPriority="63" w:unhideWhenUsed="0"/>
+    <w:lsdException w:name="Medium Shading 2 Accent 5" w:semiHidden="0" w:uiPriority="64" w:unhideWhenUsed="0"/>
+    <w:lsdException w:name="Medium List 1 Accent 5" w:semiHidden="0" w:uiPriority="65" w:unhideWhenUsed="0"/>
+    <w:lsdException w:name="Medium List 2 Accent 5" w:semiHidden="0" w:uiPriority="66" w:unhideWhenUsed="0"/>
+    <w:lsdException w:name="Medium Grid 1 Accent 5" w:semiHidden="0" w:uiPriority="67" w:unhideWhenUsed="0"/>
+    <w:lsdException w:name="Medium Grid 2 Accent 5" w:semiHidden="0" w:uiPriority="68" w:unhideWhenUsed="0"/>
+    <w:lsdException w:name="Medium Grid 3 Accent 5" w:semiHidden="0" w:uiPriority="69" w:unhideWhenUsed="0"/>
+    <w:lsdException w:name="Dark List Accent 5" w:semiHidden="0" w:uiPriority="70" w:unhideWhenUsed="0"/>
+    <w:lsdException w:name="Colorful Shading Accent 5" w:semiHidden="0" w:uiPriority="71" w:unhideWhenUsed="0"/>
+    <w:lsdException w:name="Colorful List Accent 5" w:semiHidden="0" w:uiPriority="72" w:unhideWhenUsed="0"/>
+    <w:lsdException w:name="Colorful Grid Accent 5" w:semiHidden="0" w:uiPriority="73" w:unhideWhenUsed="0"/>
+    <w:lsdException w:name="Light Shading Accent 6" w:semiHidden="0" w:uiPriority="60" w:unhideWhenUsed="0"/>
+    <w:lsdException w:name="Light List Accent 6" w:semiHidden="0" w:uiPriority="61" w:unhideWhenUsed="0"/>
+    <w:lsdException w:name="Light Grid Accent 6" w:semiHidden="0" w:uiPriority="62" w:unhideWhenUsed="0"/>
+    <w:lsdException w:name="Medium Shading 1 Accent 6" w:semiHidden="0" w:uiPriority="63" w:unhideWhenUsed="0"/>
+    <w:lsdException w:name="Medium Shading 2 Accent 6" w:semiHidden="0" w:uiPriority="64" w:unhideWhenUsed="0"/>
+    <w:lsdException w:name="Medium List 1 Accent 6" w:semiHidden="0" w:uiPriority="65" w:unhideWhenUsed="0"/>
+    <w:lsdException w:name="Medium List 2 Accent 6" w:semiHidden="0" w:uiPriority="66" w:unhideWhenUsed="0"/>
+    <w:lsdException w:name="Medium Grid 1 Accent 6" w:semiHidden="0" w:uiPriority="67" w:unhideWhenUsed="0"/>
+    <w:lsdException w:name="Medium Grid 2 Accent 6" w:semiHidden="0" w:uiPriority="68" w:unhideWhenUsed="0"/>
+    <w:lsdException w:name="Medium Grid 3 Accent 6" w:semiHidden="0" w:uiPriority="69" w:unhideWhenUsed="0"/>
+    <w:lsdException w:name="Dark List Accent 6" w:semiHidden="0" w:uiPriority="70" w:unhideWhenUsed="0"/>
+    <w:lsdException w:name="Colorful Shading Accent 6" w:semiHidden="0" w:uiPriority="71" w:unhideWhenUsed="0"/>
+    <w:lsdException w:name="Colorful List Accent 6" w:semiHidden="0" w:uiPriority="72" w:unhideWhenUsed="0"/>
+    <w:lsdException w:name="Colorful Grid Accent 6" w:semiHidden="0" w:uiPriority="73" w:unhideWhenUsed="0"/>
+    <w:lsdException w:name="Subtle Emphasis" w:semiHidden="0" w:uiPriority="19" w:unhideWhenUsed="0" w:qFormat="1"/>
+    <w:lsdException w:name="Intense Emphasis" w:semiHidden="0" w:uiPriority="21" w:unhideWhenUsed="0" w:qFormat="1"/>
+    <w:lsdException w:name="Subtle Reference" w:semiHidden="0" w:uiPriority="31" w:unhideWhenUsed="0" w:qFormat="1"/>
+    <w:lsdException w:name="Intense Reference" w:semiHidden="0" w:uiPriority="32" w:unhideWhenUsed="0" w:qFormat="1"/>
+    <w:lsdException w:name="Book Title" w:semiHidden="0" w:uiPriority="33" w:unhideWhenUsed="0" w:qFormat="1"/>
+    <w:lsdException w:name="Bibliography" w:uiPriority="37"/>
+    <w:lsdException w:name="TOC Heading" w:uiPriority="39" w:qFormat="1"/>
+  </w:latentStyles>
+  <w:style w:type="paragraph" w:default="1" w:styleId="Normal">
+    <w:name w:val="Normal"/>
+    <w:qFormat/>
+  </w:style>
+  <w:style w:type="character" w:default="1" w:styleId="DefaultParagraphFont">
+    <w:name w:val="Default Paragraph Font"/>
+    <w:uiPriority w:val="1"/>
+    <w:semiHidden/>
+    <w:unhideWhenUsed/>
+  </w:style>
+  <w:style w:type="table" w:default="1" w:styleId="TableNormal">
+    <w:name w:val="Normal Table"/>
+    <w:uiPriority w:val="99"/>
+    <w:semiHidden/>
+    <w:unhideWhenUsed/>
+    <w:tblPr>
+      <w:tblInd w:w="0" w:type="dxa"/>
+      <w:tblCellMar>
+        <w:top w:w="0" w:type="dxa"/>
+        <w:left w:w="108" w:type="dxa"/>
+        <w:bottom w:w="0" w:type="dxa"/>
+        <w:right w:w="108" w:type="dxa"/>
+      </w:tblCellMar>
+    </w:tblPr>
+  </w:style>
+  <w:style w:type="numbering" w:default="1" w:styleId="NoList">
+    <w:name w:val="No List"/>
+    <w:uiPriority w:val="99"/>
+    <w:semiHidden/>
+    <w:unhideWhenUsed/>
+  </w:style>
+  <w:style w:type="paragraph" w:customStyle="1" w:styleId="FE1114DF52970E42B5BDD80CB96F1C47">
+    <w:name w:val="FE1114DF52970E42B5BDD80CB96F1C47"/>
+    <w:rsid w:val="00B65D6B"/>
+  </w:style>
+  <w:style w:type="paragraph" w:customStyle="1" w:styleId="D045328166689343907254CA8E8B50EF">
+    <w:name w:val="D045328166689343907254CA8E8B50EF"/>
+    <w:rsid w:val="00B65D6B"/>
+  </w:style>
+  <w:style w:type="paragraph" w:customStyle="1" w:styleId="B411DE7E6997404D8FD5456A95B93483">
+    <w:name w:val="B411DE7E6997404D8FD5456A95B93483"/>
+    <w:rsid w:val="00B65D6B"/>
+  </w:style>
+  <w:style w:type="paragraph" w:customStyle="1" w:styleId="AB0714A4E3B44B4A84C56C72BB3155D1">
+    <w:name w:val="AB0714A4E3B44B4A84C56C72BB3155D1"/>
+    <w:rsid w:val="00B65D6B"/>
+  </w:style>
+  <w:style w:type="paragraph" w:customStyle="1" w:styleId="7706D7FAF6AEB04994323001E81DBE10">
+    <w:name w:val="7706D7FAF6AEB04994323001E81DBE10"/>
+    <w:rsid w:val="00B65D6B"/>
+  </w:style>
+  <w:style w:type="paragraph" w:customStyle="1" w:styleId="30FD0196C39BE44491F8ACD5D8D9989E">
+    <w:name w:val="30FD0196C39BE44491F8ACD5D8D9989E"/>
+    <w:rsid w:val="00B65D6B"/>
+  </w:style>
+</w:styles>
+</file>
+
+<file path=word/glossary/webSettings.xml><?xml version="1.0" encoding="utf-8"?>
+<w:webSettings xmlns:mc="http://schemas.openxmlformats.org/markup-compatibility/2006" xmlns:r="http://schemas.openxmlformats.org/officeDocument/2006/relationships" xmlns:w="http://schemas.openxmlformats.org/wordprocessingml/2006/main" xmlns:w14="http://schemas.microsoft.com/office/word/2010/wordml" mc:Ignorable="w14">
+  <w:allowPNG/>
+  <w:doNotSaveAsSingleFile/>
+</w:webSettings>
 </file>
 
 <file path=word/theme/theme1.xml><?xml version="1.0" encoding="utf-8"?>
@@ -3372,4 +4633,16 @@
   </a:objectDefaults>
   <a:extraClrSchemeLst/>
 </a:theme>
+</file>
+
+<file path=customXml/item1.xml><?xml version="1.0" encoding="utf-8"?>
+<b:Sources xmlns:b="http://schemas.openxmlformats.org/officeDocument/2006/bibliography" xmlns="http://schemas.openxmlformats.org/officeDocument/2006/bibliography" SelectedStyle="/APA.XSL" StyleName="APA"/>
+</file>
+
+<file path=customXml/itemProps1.xml><?xml version="1.0" encoding="utf-8"?>
+<ds:datastoreItem xmlns:ds="http://schemas.openxmlformats.org/officeDocument/2006/customXml" ds:itemID="{507BE3E1-FB31-4149-B126-C789158F5F6F}">
+  <ds:schemaRefs>
+    <ds:schemaRef ds:uri="http://schemas.openxmlformats.org/officeDocument/2006/bibliography"/>
+  </ds:schemaRefs>
+</ds:datastoreItem>
 </file>
</xml_diff>